<commit_message>
updating notes for legal
</commit_message>
<xml_diff>
--- a/LegalIssuesinInformationSecurity_C841/4_IHP4 Templates/C841 Task 1 Template (IHP4).docx
+++ b/LegalIssuesinInformationSecurity_C841/4_IHP4 Templates/C841 Task 1 Template (IHP4).docx
@@ -1,6 +1,6 @@
 
 <file path=word/document.xml><?xml version="1.0" encoding="utf-8"?>
-<w:document xmlns:wpc="http://schemas.microsoft.com/office/word/2010/wordprocessingCanvas" xmlns:cx="http://schemas.microsoft.com/office/drawing/2014/chartex" xmlns:cx1="http://schemas.microsoft.com/office/drawing/2015/9/8/chartex" xmlns:cx2="http://schemas.microsoft.com/office/drawing/2015/10/21/chartex" xmlns:cx3="http://schemas.microsoft.com/office/drawing/2016/5/9/chartex" xmlns:cx4="http://schemas.microsoft.com/office/drawing/2016/5/10/chartex" xmlns:cx5="http://schemas.microsoft.com/office/drawing/2016/5/11/chartex" xmlns:cx6="http://schemas.microsoft.com/office/drawing/2016/5/12/chartex" xmlns:cx7="http://schemas.microsoft.com/office/drawing/2016/5/13/chartex" xmlns:cx8="http://schemas.microsoft.com/office/drawing/2016/5/14/chartex" xmlns:mc="http://schemas.openxmlformats.org/markup-compatibility/2006" xmlns:aink="http://schemas.microsoft.com/office/drawing/2016/ink" xmlns:am3d="http://schemas.microsoft.com/office/drawing/2017/model3d" xmlns:o="urn:schemas-microsoft-com:office:office" xmlns:r="http://schemas.openxmlformats.org/officeDocument/2006/relationships" xmlns:m="http://schemas.openxmlformats.org/officeDocument/2006/math" xmlns:v="urn:schemas-microsoft-com:vml" xmlns:wp14="http://schemas.microsoft.com/office/word/2010/wordprocessingDrawing" xmlns:wp="http://schemas.openxmlformats.org/drawingml/2006/wordprocessingDrawing" xmlns:w10="urn:schemas-microsoft-com:office:word" xmlns:w="http://schemas.openxmlformats.org/wordprocessingml/2006/main" xmlns:w14="http://schemas.microsoft.com/office/word/2010/wordml" xmlns:w15="http://schemas.microsoft.com/office/word/2012/wordml" xmlns:w16cex="http://schemas.microsoft.com/office/word/2018/wordml/cex" xmlns:w16cid="http://schemas.microsoft.com/office/word/2016/wordml/cid" xmlns:w16="http://schemas.microsoft.com/office/word/2018/wordml" xmlns:w16sdtdh="http://schemas.microsoft.com/office/word/2020/wordml/sdtdatahash" xmlns:w16se="http://schemas.microsoft.com/office/word/2015/wordml/symex" xmlns:wpg="http://schemas.microsoft.com/office/word/2010/wordprocessingGroup" xmlns:wpi="http://schemas.microsoft.com/office/word/2010/wordprocessingInk" xmlns:wne="http://schemas.microsoft.com/office/word/2006/wordml" xmlns:wps="http://schemas.microsoft.com/office/word/2010/wordprocessingShape" mc:Ignorable="w14 w15 w16se w16cid w16 w16cex w16sdtdh wp14">
+<w:document xmlns:wpc="http://schemas.microsoft.com/office/word/2010/wordprocessingCanvas" xmlns:cx="http://schemas.microsoft.com/office/drawing/2014/chartex" xmlns:cx1="http://schemas.microsoft.com/office/drawing/2015/9/8/chartex" xmlns:cx2="http://schemas.microsoft.com/office/drawing/2015/10/21/chartex" xmlns:cx3="http://schemas.microsoft.com/office/drawing/2016/5/9/chartex" xmlns:cx4="http://schemas.microsoft.com/office/drawing/2016/5/10/chartex" xmlns:cx5="http://schemas.microsoft.com/office/drawing/2016/5/11/chartex" xmlns:cx6="http://schemas.microsoft.com/office/drawing/2016/5/12/chartex" xmlns:cx7="http://schemas.microsoft.com/office/drawing/2016/5/13/chartex" xmlns:cx8="http://schemas.microsoft.com/office/drawing/2016/5/14/chartex" xmlns:mc="http://schemas.openxmlformats.org/markup-compatibility/2006" xmlns:aink="http://schemas.microsoft.com/office/drawing/2016/ink" xmlns:am3d="http://schemas.microsoft.com/office/drawing/2017/model3d" xmlns:o="urn:schemas-microsoft-com:office:office" xmlns:oel="http://schemas.microsoft.com/office/2019/extlst" xmlns:r="http://schemas.openxmlformats.org/officeDocument/2006/relationships" xmlns:m="http://schemas.openxmlformats.org/officeDocument/2006/math" xmlns:v="urn:schemas-microsoft-com:vml" xmlns:wp14="http://schemas.microsoft.com/office/word/2010/wordprocessingDrawing" xmlns:wp="http://schemas.openxmlformats.org/drawingml/2006/wordprocessingDrawing" xmlns:w10="urn:schemas-microsoft-com:office:word" xmlns:w="http://schemas.openxmlformats.org/wordprocessingml/2006/main" xmlns:w14="http://schemas.microsoft.com/office/word/2010/wordml" xmlns:w15="http://schemas.microsoft.com/office/word/2012/wordml" xmlns:w16cex="http://schemas.microsoft.com/office/word/2018/wordml/cex" xmlns:w16cid="http://schemas.microsoft.com/office/word/2016/wordml/cid" xmlns:w16="http://schemas.microsoft.com/office/word/2018/wordml" xmlns:w16sdtdh="http://schemas.microsoft.com/office/word/2020/wordml/sdtdatahash" xmlns:w16se="http://schemas.microsoft.com/office/word/2015/wordml/symex" xmlns:wpg="http://schemas.microsoft.com/office/word/2010/wordprocessingGroup" xmlns:wpi="http://schemas.microsoft.com/office/word/2010/wordprocessingInk" xmlns:wne="http://schemas.microsoft.com/office/word/2006/wordml" xmlns:wps="http://schemas.microsoft.com/office/word/2010/wordprocessingShape" mc:Ignorable="w14 w15 w16se w16cid w16 w16cex w16sdtdh wp14">
   <w:body>
     <w:p>
       <w:r>
@@ -140,23 +140,7 @@
           <w:sz w:val="32"/>
           <w:szCs w:val="32"/>
         </w:rPr>
-        <w:t>[</w:t>
-      </w:r>
-      <w:r>
-        <w:rPr>
-          <w:b/>
-          <w:bCs/>
-          <w:sz w:val="32"/>
-          <w:szCs w:val="32"/>
-        </w:rPr>
-        <w:t>Your Name here</w:t>
-      </w:r>
-      <w:r>
-        <w:rPr>
-          <w:sz w:val="32"/>
-          <w:szCs w:val="32"/>
-        </w:rPr>
-        <w:t>]</w:t>
+        <w:t>Matt Lorenzen</w:t>
       </w:r>
     </w:p>
     <w:p>
@@ -882,103 +866,88 @@
     </w:p>
     <w:p>
       <w:pPr>
-        <w:rPr>
-          <w:b/>
-          <w:bCs/>
-        </w:rPr>
-      </w:pPr>
-    </w:p>
-    <w:p>
-      <w:pPr>
-        <w:rPr>
-          <w:b/>
-          <w:bCs/>
-        </w:rPr>
-      </w:pPr>
-    </w:p>
-    <w:p>
-      <w:pPr>
-        <w:rPr>
-          <w:b/>
-          <w:bCs/>
-        </w:rPr>
-      </w:pPr>
-    </w:p>
-    <w:p>
-      <w:pPr>
-        <w:rPr>
-          <w:b/>
-          <w:bCs/>
-        </w:rPr>
-      </w:pPr>
-    </w:p>
-    <w:p>
-      <w:pPr>
-        <w:rPr>
-          <w:b/>
-          <w:bCs/>
-        </w:rPr>
-      </w:pPr>
-      <w:r>
-        <w:rPr>
-          <w:b/>
-          <w:bCs/>
-        </w:rPr>
-        <w:t>B1/</w:t>
-      </w:r>
-      <w:r>
-        <w:rPr>
-          <w:b/>
-          <w:bCs/>
-        </w:rPr>
-        <w:t xml:space="preserve">B1a. Criminal </w:t>
-      </w:r>
-      <w:r>
-        <w:rPr>
-          <w:b/>
-          <w:bCs/>
-        </w:rPr>
-        <w:t xml:space="preserve">Evidence, </w:t>
-      </w:r>
-      <w:r>
-        <w:rPr>
-          <w:b/>
-          <w:bCs/>
-        </w:rPr>
-        <w:t>Activity, Actors and Victims</w:t>
-      </w:r>
-    </w:p>
-    <w:p>
-      <w:pPr>
         <w:spacing w:after="0" w:line="480" w:lineRule="auto"/>
         <w:ind w:firstLine="720"/>
-      </w:pPr>
-      <w:r>
-        <w:t>Identify and discuss a spe</w:t>
-      </w:r>
-      <w:r>
-        <w:t xml:space="preserve">cific </w:t>
-      </w:r>
-      <w:r>
-        <w:t xml:space="preserve">criminal act </w:t>
-      </w:r>
-      <w:r>
-        <w:t xml:space="preserve">you </w:t>
-      </w:r>
-      <w:r>
-        <w:t>observed in</w:t>
-      </w:r>
-      <w:r>
-        <w:t xml:space="preserve"> the case study</w:t>
-      </w:r>
-      <w:r>
-        <w:t xml:space="preserve">. Be sure to include </w:t>
-      </w:r>
-      <w:r>
-        <w:t>(1) what the activity was, (2) what specific actor (person/group/entity) committed the activity, and (3) what specific person/group/entity was the victim of the activity</w:t>
-      </w:r>
-      <w:r>
-        <w:t>.</w:t>
+        <w:rPr>
+          <w:b/>
+          <w:bCs/>
+          <w:color w:val="FF0000"/>
+        </w:rPr>
+      </w:pPr>
+      <w:proofErr w:type="spellStart"/>
+      <w:r>
+        <w:rPr>
+          <w:color w:val="FF0000"/>
+        </w:rPr>
+        <w:lastRenderedPageBreak/>
+        <w:t>TechFite</w:t>
+      </w:r>
+      <w:proofErr w:type="spellEnd"/>
+      <w:r>
+        <w:rPr>
+          <w:color w:val="FF0000"/>
+        </w:rPr>
+        <w:t xml:space="preserve"> is a publicly traded organization. </w:t>
+      </w:r>
+    </w:p>
+    <w:p>
+      <w:pPr>
+        <w:rPr>
+          <w:b/>
+          <w:bCs/>
+        </w:rPr>
+      </w:pPr>
+    </w:p>
+    <w:p>
+      <w:pPr>
+        <w:rPr>
+          <w:b/>
+          <w:bCs/>
+        </w:rPr>
+      </w:pPr>
+    </w:p>
+    <w:p>
+      <w:pPr>
+        <w:rPr>
+          <w:b/>
+          <w:bCs/>
+        </w:rPr>
+      </w:pPr>
+    </w:p>
+    <w:p>
+      <w:pPr>
+        <w:rPr>
+          <w:b/>
+          <w:bCs/>
+        </w:rPr>
+      </w:pPr>
+      <w:r>
+        <w:rPr>
+          <w:b/>
+          <w:bCs/>
+        </w:rPr>
+        <w:t>B1/</w:t>
+      </w:r>
+      <w:r>
+        <w:rPr>
+          <w:b/>
+          <w:bCs/>
+        </w:rPr>
+        <w:t xml:space="preserve">B1a. Criminal </w:t>
+      </w:r>
+      <w:r>
+        <w:rPr>
+          <w:b/>
+          <w:bCs/>
+        </w:rPr>
+        <w:t xml:space="preserve">Evidence, </w:t>
+      </w:r>
+      <w:r>
+        <w:rPr>
+          <w:b/>
+          <w:bCs/>
+        </w:rPr>
+        <w:t>Activity, Actors and Victims</w:t>
       </w:r>
     </w:p>
     <w:p>
@@ -987,78 +956,31 @@
         <w:ind w:firstLine="720"/>
       </w:pPr>
       <w:r>
-        <w:t xml:space="preserve">Identify and discuss a second specific criminal act you observed in the case study. Be sure to include </w:t>
+        <w:t>Identify and discuss a spe</w:t>
+      </w:r>
+      <w:r>
+        <w:t xml:space="preserve">cific </w:t>
+      </w:r>
+      <w:r>
+        <w:t xml:space="preserve">criminal act </w:t>
+      </w:r>
+      <w:r>
+        <w:t xml:space="preserve">you </w:t>
+      </w:r>
+      <w:r>
+        <w:t>observed in</w:t>
+      </w:r>
+      <w:r>
+        <w:t xml:space="preserve"> the case study</w:t>
+      </w:r>
+      <w:r>
+        <w:t xml:space="preserve">. Be sure to include </w:t>
       </w:r>
       <w:r>
         <w:t>(1) what the activity was, (2) what specific actor (person/group/entity) committed the activity, and (3) what specific person/group/entity was the victim of the activity</w:t>
       </w:r>
       <w:r>
         <w:t>.</w:t>
-      </w:r>
-    </w:p>
-    <w:p>
-      <w:pPr>
-        <w:spacing w:after="0" w:line="480" w:lineRule="auto"/>
-        <w:rPr>
-          <w:b/>
-          <w:bCs/>
-        </w:rPr>
-      </w:pPr>
-      <w:r>
-        <w:rPr>
-          <w:highlight w:val="yellow"/>
-        </w:rPr>
-        <w:t>The actor, activity, and victims for your first example need to be different from those in your second example.</w:t>
-      </w:r>
-    </w:p>
-    <w:p>
-      <w:pPr>
-        <w:rPr>
-          <w:b/>
-          <w:bCs/>
-        </w:rPr>
-      </w:pPr>
-      <w:r>
-        <w:rPr>
-          <w:b/>
-          <w:bCs/>
-        </w:rPr>
-        <w:t xml:space="preserve">B1b. Cybersecurity Policies &amp; </w:t>
-      </w:r>
-      <w:r>
-        <w:rPr>
-          <w:b/>
-          <w:bCs/>
-        </w:rPr>
-        <w:t>P</w:t>
-      </w:r>
-      <w:r>
-        <w:rPr>
-          <w:b/>
-          <w:bCs/>
-        </w:rPr>
-        <w:t>rocedures</w:t>
-      </w:r>
-      <w:r>
-        <w:rPr>
-          <w:b/>
-          <w:bCs/>
-        </w:rPr>
-        <w:t xml:space="preserve"> </w:t>
-      </w:r>
-      <w:r>
-        <w:rPr>
-          <w:b/>
-          <w:bCs/>
-        </w:rPr>
-        <w:t>for</w:t>
-      </w:r>
-      <w:r>
-        <w:rPr>
-          <w:b/>
-          <w:bCs/>
-        </w:rPr>
-        <w:t xml:space="preserve"> Criminal Activity</w:t>
       </w:r>
     </w:p>
     <w:p>
@@ -1067,72 +989,87 @@
         <w:ind w:firstLine="720"/>
       </w:pPr>
       <w:r>
-        <w:t>State and describe a s</w:t>
-      </w:r>
-      <w:r>
-        <w:t>pecific cybersecurity policy</w:t>
-      </w:r>
-      <w:r>
+        <w:t xml:space="preserve">Identify and discuss a second specific criminal act you observed in the case study. Be sure to include </w:t>
+      </w:r>
+      <w:r>
+        <w:t>(1) what the activity was, (2) what specific actor (person/group/entity) committed the activity, and (3) what specific person/group/entity was the victim of the activity</w:t>
+      </w:r>
+      <w:r>
+        <w:t>.</w:t>
+      </w:r>
+    </w:p>
+    <w:p>
+      <w:pPr>
+        <w:spacing w:after="0" w:line="480" w:lineRule="auto"/>
+        <w:rPr>
+          <w:b/>
+          <w:bCs/>
+        </w:rPr>
+      </w:pPr>
+      <w:r>
+        <w:rPr>
+          <w:highlight w:val="yellow"/>
+        </w:rPr>
+        <w:t>The actor, activity, and victims for your first example need to be different from those in your second example.</w:t>
+      </w:r>
+    </w:p>
+    <w:p>
+      <w:pPr>
+        <w:rPr>
+          <w:b/>
+          <w:bCs/>
+        </w:rPr>
+      </w:pPr>
+      <w:r>
+        <w:rPr>
+          <w:b/>
+          <w:bCs/>
+        </w:rPr>
+        <w:t xml:space="preserve">B1b. Cybersecurity Policies &amp; </w:t>
+      </w:r>
+      <w:r>
+        <w:rPr>
+          <w:b/>
+          <w:bCs/>
+        </w:rPr>
+        <w:t>P</w:t>
+      </w:r>
+      <w:r>
+        <w:rPr>
+          <w:b/>
+          <w:bCs/>
+        </w:rPr>
+        <w:t>rocedures</w:t>
+      </w:r>
+      <w:r>
+        <w:rPr>
+          <w:b/>
+          <w:bCs/>
+        </w:rPr>
         <w:t xml:space="preserve"> </w:t>
       </w:r>
       <w:r>
-        <w:t xml:space="preserve">(by name </w:t>
-      </w:r>
-      <w:proofErr w:type="gramStart"/>
-      <w:r>
-        <w:t>i.e.</w:t>
-      </w:r>
-      <w:proofErr w:type="gramEnd"/>
-      <w:r>
-        <w:t xml:space="preserve"> </w:t>
-      </w:r>
-      <w:r>
-        <w:rPr>
-          <w:i/>
-          <w:iCs/>
-        </w:rPr>
-        <w:t>Password Lock</w:t>
-      </w:r>
-      <w:r>
-        <w:rPr>
-          <w:i/>
-          <w:iCs/>
-        </w:rPr>
-        <w:t>out Policy</w:t>
-      </w:r>
-      <w:r>
-        <w:t xml:space="preserve">”) </w:t>
-      </w:r>
-      <w:r>
-        <w:t>and</w:t>
-      </w:r>
-      <w:r>
-        <w:t xml:space="preserve"> accompanying procedure </w:t>
-      </w:r>
-      <w:r>
-        <w:t xml:space="preserve">that </w:t>
-      </w:r>
-      <w:r>
-        <w:t xml:space="preserve">could have helped prevent </w:t>
-      </w:r>
-      <w:r>
-        <w:t>a specific instance of cr</w:t>
-      </w:r>
-      <w:r>
-        <w:t xml:space="preserve">iminal activity you observed. </w:t>
+        <w:rPr>
+          <w:b/>
+          <w:bCs/>
+        </w:rPr>
+        <w:t>for</w:t>
+      </w:r>
+      <w:r>
+        <w:rPr>
+          <w:b/>
+          <w:bCs/>
+        </w:rPr>
+        <w:t xml:space="preserve"> Criminal Activity</w:t>
       </w:r>
     </w:p>
     <w:p>
       <w:pPr>
         <w:spacing w:after="0" w:line="480" w:lineRule="auto"/>
         <w:ind w:firstLine="720"/>
-        <w:rPr>
-          <w:b/>
-          <w:bCs/>
-        </w:rPr>
-      </w:pPr>
-      <w:r>
-        <w:t>State and describe a second s</w:t>
+      </w:pPr>
+      <w:r>
+        <w:t>State and describe a s</w:t>
       </w:r>
       <w:r>
         <w:t>pecific cybersecurity policy</w:t>
@@ -1156,7 +1093,14 @@
           <w:i/>
           <w:iCs/>
         </w:rPr>
-        <w:t>Password Lockout Policy</w:t>
+        <w:t>Password Lock</w:t>
+      </w:r>
+      <w:r>
+        <w:rPr>
+          <w:i/>
+          <w:iCs/>
+        </w:rPr>
+        <w:t>out Policy</w:t>
       </w:r>
       <w:r>
         <w:t xml:space="preserve">”) </w:t>
@@ -1168,91 +1112,142 @@
         <w:t xml:space="preserve"> accompanying procedure </w:t>
       </w:r>
       <w:r>
-        <w:t xml:space="preserve">that could have helped prevent a </w:t>
-      </w:r>
-      <w:r>
-        <w:t xml:space="preserve">second </w:t>
-      </w:r>
-      <w:r>
-        <w:t>specific instance of criminal activity you observed</w:t>
-      </w:r>
-      <w:r>
-        <w:rPr>
-          <w:b/>
-          <w:bCs/>
-        </w:rPr>
-        <w:t>.</w:t>
-      </w:r>
-    </w:p>
-    <w:p>
-      <w:pPr>
-        <w:rPr>
-          <w:b/>
-          <w:bCs/>
-        </w:rPr>
-      </w:pPr>
-      <w:r>
-        <w:rPr>
-          <w:b/>
-          <w:bCs/>
-        </w:rPr>
-        <w:t>B2/</w:t>
-      </w:r>
-      <w:r>
-        <w:rPr>
-          <w:b/>
-          <w:bCs/>
-        </w:rPr>
-        <w:t xml:space="preserve">B2a. </w:t>
-      </w:r>
-      <w:r>
-        <w:rPr>
-          <w:b/>
-          <w:bCs/>
-        </w:rPr>
-        <w:t xml:space="preserve">Evidence of </w:t>
-      </w:r>
-      <w:r>
-        <w:rPr>
-          <w:b/>
-          <w:bCs/>
-        </w:rPr>
-        <w:t xml:space="preserve">Negligent Activity, </w:t>
-      </w:r>
-      <w:r>
-        <w:rPr>
-          <w:b/>
-          <w:bCs/>
-        </w:rPr>
-        <w:t>A</w:t>
-      </w:r>
-      <w:r>
-        <w:rPr>
-          <w:b/>
-          <w:bCs/>
-        </w:rPr>
-        <w:t>ctors and Victims</w:t>
+        <w:t xml:space="preserve">that </w:t>
+      </w:r>
+      <w:r>
+        <w:t xml:space="preserve">could have helped prevent </w:t>
+      </w:r>
+      <w:r>
+        <w:t>a specific instance of cr</w:t>
+      </w:r>
+      <w:r>
+        <w:t xml:space="preserve">iminal activity you observed. </w:t>
       </w:r>
     </w:p>
     <w:p>
       <w:pPr>
         <w:spacing w:after="0" w:line="480" w:lineRule="auto"/>
         <w:ind w:firstLine="720"/>
-      </w:pPr>
-      <w:r>
-        <w:t xml:space="preserve">Identify and discuss a specific </w:t>
-      </w:r>
-      <w:r>
-        <w:t>negligent</w:t>
-      </w:r>
-      <w:r>
-        <w:t xml:space="preserve"> act you observed in the case study. Be sure to include </w:t>
-      </w:r>
-      <w:r>
-        <w:t>(1) what the activity was, (2) what specific actor (person/group/entity) committed the activity, and (3) what specific person/group/entity was the victim of the activity</w:t>
-      </w:r>
-      <w:r>
+        <w:rPr>
+          <w:b/>
+          <w:bCs/>
+        </w:rPr>
+      </w:pPr>
+      <w:r>
+        <w:t>State and describe a second s</w:t>
+      </w:r>
+      <w:r>
+        <w:t>pecific cybersecurity policy</w:t>
+      </w:r>
+      <w:r>
+        <w:t xml:space="preserve"> </w:t>
+      </w:r>
+      <w:r>
+        <w:t xml:space="preserve">(by name </w:t>
+      </w:r>
+      <w:proofErr w:type="gramStart"/>
+      <w:r>
+        <w:t>i.e.</w:t>
+      </w:r>
+      <w:proofErr w:type="gramEnd"/>
+      <w:r>
+        <w:t xml:space="preserve"> </w:t>
+      </w:r>
+      <w:r>
+        <w:rPr>
+          <w:i/>
+          <w:iCs/>
+        </w:rPr>
+        <w:t>Password Lockout Policy</w:t>
+      </w:r>
+      <w:r>
+        <w:t xml:space="preserve">”) </w:t>
+      </w:r>
+      <w:r>
+        <w:t>and</w:t>
+      </w:r>
+      <w:r>
+        <w:t xml:space="preserve"> accompanying procedure </w:t>
+      </w:r>
+      <w:r>
+        <w:t xml:space="preserve">that could have helped prevent a </w:t>
+      </w:r>
+      <w:r>
+        <w:t xml:space="preserve">second </w:t>
+      </w:r>
+      <w:r>
+        <w:t>specific instance of criminal activity you observed</w:t>
+      </w:r>
+      <w:r>
+        <w:rPr>
+          <w:b/>
+          <w:bCs/>
+        </w:rPr>
         <w:t>.</w:t>
+      </w:r>
+    </w:p>
+    <w:p>
+      <w:pPr>
+        <w:spacing w:after="0" w:line="480" w:lineRule="auto"/>
+        <w:rPr>
+          <w:color w:val="FF0000"/>
+        </w:rPr>
+      </w:pPr>
+      <w:r>
+        <w:rPr>
+          <w:color w:val="FF0000"/>
+        </w:rPr>
+        <w:t xml:space="preserve">Failure to prevent criminal activity, DLP, Chinese Wall, Separation of Duties, Auditing, Account Creation, Acceptable Use. Identify 2 of these that tie to criminal activity and how they present in a case study. </w:t>
+      </w:r>
+    </w:p>
+    <w:p>
+      <w:pPr>
+        <w:rPr>
+          <w:b/>
+          <w:bCs/>
+        </w:rPr>
+      </w:pPr>
+      <w:r>
+        <w:rPr>
+          <w:b/>
+          <w:bCs/>
+        </w:rPr>
+        <w:t>B2/</w:t>
+      </w:r>
+      <w:r>
+        <w:rPr>
+          <w:b/>
+          <w:bCs/>
+        </w:rPr>
+        <w:t xml:space="preserve">B2a. </w:t>
+      </w:r>
+      <w:r>
+        <w:rPr>
+          <w:b/>
+          <w:bCs/>
+        </w:rPr>
+        <w:t xml:space="preserve">Evidence of </w:t>
+      </w:r>
+      <w:r>
+        <w:rPr>
+          <w:b/>
+          <w:bCs/>
+        </w:rPr>
+        <w:t xml:space="preserve">Negligent Activity, </w:t>
+      </w:r>
+      <w:r>
+        <w:rPr>
+          <w:b/>
+          <w:bCs/>
+        </w:rPr>
+        <w:t>A</w:t>
+      </w:r>
+      <w:r>
+        <w:rPr>
+          <w:b/>
+          <w:bCs/>
+        </w:rPr>
+        <w:t>ctors and Victims</w:t>
       </w:r>
     </w:p>
     <w:p>
@@ -1262,7 +1257,7 @@
       </w:pPr>
       <w:r>
         <w:lastRenderedPageBreak/>
-        <w:t xml:space="preserve">Identify and discuss a second specific </w:t>
+        <w:t xml:space="preserve">Identify and discuss a specific </w:t>
       </w:r>
       <w:r>
         <w:t>negligent</w:t>
@@ -1271,47 +1266,10 @@
         <w:t xml:space="preserve"> act you observed in the case study. Be sure to include </w:t>
       </w:r>
       <w:r>
-        <w:t>(1) what the act was, (2) what specific actor (person/group/entity) committed the act, and (3) what specific person/group/entity was the victim of the activity</w:t>
+        <w:t>(1) what the activity was, (2) what specific actor (person/group/entity) committed the activity, and (3) what specific person/group/entity was the victim of the activity</w:t>
       </w:r>
       <w:r>
         <w:t>.</w:t>
-      </w:r>
-    </w:p>
-    <w:p>
-      <w:pPr>
-        <w:spacing w:after="0" w:line="480" w:lineRule="auto"/>
-        <w:rPr>
-          <w:b/>
-          <w:bCs/>
-        </w:rPr>
-      </w:pPr>
-      <w:r>
-        <w:rPr>
-          <w:highlight w:val="yellow"/>
-        </w:rPr>
-        <w:t>The actor, activity, and victims for your first example need to be different from those in your second example.</w:t>
-      </w:r>
-    </w:p>
-    <w:p>
-      <w:pPr>
-        <w:rPr>
-          <w:b/>
-          <w:bCs/>
-        </w:rPr>
-      </w:pPr>
-      <w:r>
-        <w:rPr>
-          <w:b/>
-          <w:bCs/>
-        </w:rPr>
-        <w:t>B2b. Cybersecurity Policies &amp; procedures</w:t>
-      </w:r>
-      <w:r>
-        <w:rPr>
-          <w:b/>
-          <w:bCs/>
-        </w:rPr>
-        <w:t xml:space="preserve"> for Negligent Activity</w:t>
       </w:r>
     </w:p>
     <w:p>
@@ -1320,50 +1278,77 @@
         <w:ind w:firstLine="720"/>
       </w:pPr>
       <w:r>
-        <w:t>State and describe a s</w:t>
-      </w:r>
-      <w:r>
-        <w:t>pecific cybersecurity policy</w:t>
-      </w:r>
-      <w:r>
-        <w:t xml:space="preserve"> (by name </w:t>
-      </w:r>
-      <w:proofErr w:type="gramStart"/>
-      <w:r>
-        <w:t>i.e.</w:t>
-      </w:r>
-      <w:proofErr w:type="gramEnd"/>
-      <w:r>
-        <w:t xml:space="preserve"> </w:t>
-      </w:r>
-      <w:r>
-        <w:rPr>
-          <w:i/>
-          <w:iCs/>
-        </w:rPr>
-        <w:t>Password Lockout Policy</w:t>
-      </w:r>
-      <w:r>
-        <w:t>”) and</w:t>
-      </w:r>
-      <w:r>
-        <w:t xml:space="preserve"> accompanying procedure </w:t>
-      </w:r>
-      <w:r>
-        <w:t xml:space="preserve">that could have helped prevent a specific instance of negligent activity you observed. </w:t>
+        <w:t xml:space="preserve">Identify and discuss a second specific </w:t>
+      </w:r>
+      <w:r>
+        <w:t>negligent</w:t>
+      </w:r>
+      <w:r>
+        <w:t xml:space="preserve"> act you observed in the case study. Be sure to include </w:t>
+      </w:r>
+      <w:r>
+        <w:t>(1) what the act was, (2) what specific actor (person/group/entity) committed the act, and (3) what specific person/group/entity was the victim of the activity</w:t>
+      </w:r>
+      <w:r>
+        <w:t>.</w:t>
+      </w:r>
+    </w:p>
+    <w:p>
+      <w:pPr>
+        <w:spacing w:after="0" w:line="480" w:lineRule="auto"/>
+      </w:pPr>
+      <w:r>
+        <w:rPr>
+          <w:highlight w:val="yellow"/>
+        </w:rPr>
+        <w:t>The actor, activity, and victims for your first example need to be different from those in your second example.</w:t>
+      </w:r>
+    </w:p>
+    <w:p>
+      <w:pPr>
+        <w:spacing w:after="0" w:line="480" w:lineRule="auto"/>
+        <w:rPr>
+          <w:b/>
+          <w:bCs/>
+          <w:color w:val="FF0000"/>
+        </w:rPr>
+      </w:pPr>
+      <w:r>
+        <w:rPr>
+          <w:color w:val="FF0000"/>
+        </w:rPr>
+        <w:t xml:space="preserve">Topics from B1b but discuss the negligence </w:t>
+      </w:r>
+    </w:p>
+    <w:p>
+      <w:pPr>
+        <w:rPr>
+          <w:b/>
+          <w:bCs/>
+        </w:rPr>
+      </w:pPr>
+      <w:r>
+        <w:rPr>
+          <w:b/>
+          <w:bCs/>
+        </w:rPr>
+        <w:t>B2b. Cybersecurity Policies &amp; procedures</w:t>
+      </w:r>
+      <w:r>
+        <w:rPr>
+          <w:b/>
+          <w:bCs/>
+        </w:rPr>
+        <w:t xml:space="preserve"> for Negligent Activity</w:t>
       </w:r>
     </w:p>
     <w:p>
       <w:pPr>
         <w:spacing w:after="0" w:line="480" w:lineRule="auto"/>
         <w:ind w:firstLine="720"/>
-        <w:rPr>
-          <w:b/>
-          <w:bCs/>
-        </w:rPr>
-      </w:pPr>
-      <w:r>
-        <w:t>State and describe a second s</w:t>
+      </w:pPr>
+      <w:r>
+        <w:t>State and describe a s</w:t>
       </w:r>
       <w:r>
         <w:t>pecific cybersecurity policy</w:t>
@@ -1393,49 +1378,92 @@
         <w:t xml:space="preserve"> accompanying procedure </w:t>
       </w:r>
       <w:r>
-        <w:t>that could have helped prevent a second specific instance of negligent activity you observed</w:t>
-      </w:r>
-      <w:r>
-        <w:rPr>
-          <w:b/>
-          <w:bCs/>
-        </w:rPr>
-        <w:t>.</w:t>
-      </w:r>
-    </w:p>
-    <w:p>
-      <w:pPr>
-        <w:rPr>
-          <w:b/>
-          <w:bCs/>
-        </w:rPr>
-      </w:pPr>
-      <w:r>
-        <w:rPr>
-          <w:b/>
-          <w:bCs/>
-        </w:rPr>
-        <w:t>C. Legal Compliance Summary</w:t>
-      </w:r>
-      <w:r>
-        <w:rPr>
-          <w:b/>
-          <w:bCs/>
-        </w:rPr>
-        <w:t xml:space="preserve"> for </w:t>
-      </w:r>
-      <w:r>
-        <w:rPr>
-          <w:b/>
-          <w:bCs/>
-        </w:rPr>
-        <w:t>Management</w:t>
+        <w:t xml:space="preserve">that could have helped prevent a specific instance of negligent activity you observed. </w:t>
       </w:r>
     </w:p>
     <w:p>
       <w:pPr>
         <w:spacing w:after="0" w:line="480" w:lineRule="auto"/>
         <w:ind w:firstLine="720"/>
+        <w:rPr>
+          <w:b/>
+          <w:bCs/>
+        </w:rPr>
+      </w:pPr>
+      <w:r>
+        <w:t>State and describe a second s</w:t>
+      </w:r>
+      <w:r>
+        <w:t>pecific cybersecurity policy</w:t>
+      </w:r>
+      <w:r>
+        <w:t xml:space="preserve"> (by name </w:t>
+      </w:r>
+      <w:proofErr w:type="gramStart"/>
+      <w:r>
+        <w:t>i.e.</w:t>
+      </w:r>
+      <w:proofErr w:type="gramEnd"/>
+      <w:r>
+        <w:t xml:space="preserve"> </w:t>
+      </w:r>
+      <w:r>
+        <w:rPr>
+          <w:i/>
+          <w:iCs/>
+        </w:rPr>
+        <w:t>Password Lockout Policy</w:t>
+      </w:r>
+      <w:r>
+        <w:t>”) and</w:t>
+      </w:r>
+      <w:r>
+        <w:t xml:space="preserve"> accompanying procedure </w:t>
+      </w:r>
+      <w:r>
+        <w:t>that could have helped prevent a second specific instance of negligent activity you observed</w:t>
+      </w:r>
+      <w:r>
+        <w:rPr>
+          <w:b/>
+          <w:bCs/>
+        </w:rPr>
+        <w:t>.</w:t>
+      </w:r>
+    </w:p>
+    <w:p>
+      <w:pPr>
+        <w:rPr>
+          <w:b/>
+          <w:bCs/>
+        </w:rPr>
+      </w:pPr>
+      <w:r>
+        <w:rPr>
+          <w:b/>
+          <w:bCs/>
+        </w:rPr>
+        <w:t>C. Legal Compliance Summary</w:t>
+      </w:r>
+      <w:r>
+        <w:rPr>
+          <w:b/>
+          <w:bCs/>
+        </w:rPr>
+        <w:t xml:space="preserve"> for </w:t>
+      </w:r>
+      <w:r>
+        <w:rPr>
+          <w:b/>
+          <w:bCs/>
+        </w:rPr>
+        <w:t>Management</w:t>
+      </w:r>
+    </w:p>
+    <w:p>
+      <w:pPr>
+        <w:spacing w:after="0" w:line="480" w:lineRule="auto"/>
+        <w:ind w:firstLine="720"/>
       </w:pPr>
       <w:r>
         <w:t>Succinctly</w:t>
@@ -1447,58 +1475,50 @@
         <w:t>the compliance status</w:t>
       </w:r>
       <w:r>
-        <w:t xml:space="preserve"> (</w:t>
-      </w:r>
-      <w:proofErr w:type="gramStart"/>
-      <w:r>
-        <w:t>actually state</w:t>
-      </w:r>
-      <w:proofErr w:type="gramEnd"/>
+        <w:t xml:space="preserve"> (actually state </w:t>
+      </w:r>
+      <w:r>
+        <w:rPr>
+          <w:highlight w:val="yellow"/>
+        </w:rPr>
+        <w:t>“compliant” or “not compliant”)</w:t>
+      </w:r>
+      <w:r>
+        <w:t xml:space="preserve"> of </w:t>
+      </w:r>
+      <w:r>
+        <w:rPr>
+          <w:highlight w:val="yellow"/>
+        </w:rPr>
+        <w:t>each law</w:t>
+      </w:r>
+      <w:r>
+        <w:t xml:space="preserve"> discussed in </w:t>
+      </w:r>
+      <w:r>
+        <w:t xml:space="preserve">parts A and B above. </w:t>
+      </w:r>
+      <w:r>
+        <w:t xml:space="preserve">Discuss </w:t>
+      </w:r>
+      <w:r>
+        <w:rPr>
+          <w:highlight w:val="yellow"/>
+        </w:rPr>
+        <w:t>contributing factors</w:t>
+      </w:r>
+      <w:r>
+        <w:t xml:space="preserve"> for each</w:t>
+      </w:r>
+      <w:r>
+        <w:t xml:space="preserve"> law</w:t>
+      </w:r>
+      <w:r>
+        <w:t xml:space="preserve">. Provide a paragraph or two to complete this section. </w:t>
+      </w:r>
       <w:r>
         <w:t xml:space="preserve"> </w:t>
       </w:r>
-      <w:r>
-        <w:rPr>
-          <w:highlight w:val="yellow"/>
-        </w:rPr>
-        <w:t>“compliant” or “not compliant”)</w:t>
-      </w:r>
-      <w:r>
-        <w:t xml:space="preserve"> of </w:t>
-      </w:r>
-      <w:r>
-        <w:rPr>
-          <w:highlight w:val="yellow"/>
-        </w:rPr>
-        <w:t>each law</w:t>
-      </w:r>
-      <w:r>
-        <w:t xml:space="preserve"> discussed in </w:t>
-      </w:r>
-      <w:r>
-        <w:t xml:space="preserve">parts A and B above. </w:t>
-      </w:r>
-      <w:r>
-        <w:t xml:space="preserve">Discuss </w:t>
-      </w:r>
-      <w:r>
-        <w:rPr>
-          <w:highlight w:val="yellow"/>
-        </w:rPr>
-        <w:t>contributing factors</w:t>
-      </w:r>
-      <w:r>
-        <w:t xml:space="preserve"> for each</w:t>
-      </w:r>
-      <w:r>
-        <w:t xml:space="preserve"> law</w:t>
-      </w:r>
-      <w:r>
-        <w:t xml:space="preserve">. Provide a paragraph or two to complete this section. </w:t>
-      </w:r>
-      <w:r>
-        <w:t xml:space="preserve"> </w:t>
-      </w:r>
     </w:p>
     <w:p/>
     <w:p>
@@ -1595,7 +1615,6 @@
           <w:b/>
           <w:bCs/>
         </w:rPr>
-        <w:lastRenderedPageBreak/>
         <w:t>References</w:t>
       </w:r>
     </w:p>
@@ -1646,7 +1665,7 @@
 </file>
 
 <file path=word/endnotes.xml><?xml version="1.0" encoding="utf-8"?>
-<w:endnotes xmlns:wpc="http://schemas.microsoft.com/office/word/2010/wordprocessingCanvas" xmlns:cx="http://schemas.microsoft.com/office/drawing/2014/chartex" xmlns:cx1="http://schemas.microsoft.com/office/drawing/2015/9/8/chartex" xmlns:cx2="http://schemas.microsoft.com/office/drawing/2015/10/21/chartex" xmlns:cx3="http://schemas.microsoft.com/office/drawing/2016/5/9/chartex" xmlns:cx4="http://schemas.microsoft.com/office/drawing/2016/5/10/chartex" xmlns:cx5="http://schemas.microsoft.com/office/drawing/2016/5/11/chartex" xmlns:cx6="http://schemas.microsoft.com/office/drawing/2016/5/12/chartex" xmlns:cx7="http://schemas.microsoft.com/office/drawing/2016/5/13/chartex" xmlns:cx8="http://schemas.microsoft.com/office/drawing/2016/5/14/chartex" xmlns:mc="http://schemas.openxmlformats.org/markup-compatibility/2006" xmlns:aink="http://schemas.microsoft.com/office/drawing/2016/ink" xmlns:am3d="http://schemas.microsoft.com/office/drawing/2017/model3d" xmlns:o="urn:schemas-microsoft-com:office:office" xmlns:r="http://schemas.openxmlformats.org/officeDocument/2006/relationships" xmlns:m="http://schemas.openxmlformats.org/officeDocument/2006/math" xmlns:v="urn:schemas-microsoft-com:vml" xmlns:wp14="http://schemas.microsoft.com/office/word/2010/wordprocessingDrawing" xmlns:wp="http://schemas.openxmlformats.org/drawingml/2006/wordprocessingDrawing" xmlns:w10="urn:schemas-microsoft-com:office:word" xmlns:w="http://schemas.openxmlformats.org/wordprocessingml/2006/main" xmlns:w14="http://schemas.microsoft.com/office/word/2010/wordml" xmlns:w15="http://schemas.microsoft.com/office/word/2012/wordml" xmlns:w16cex="http://schemas.microsoft.com/office/word/2018/wordml/cex" xmlns:w16cid="http://schemas.microsoft.com/office/word/2016/wordml/cid" xmlns:w16="http://schemas.microsoft.com/office/word/2018/wordml" xmlns:w16sdtdh="http://schemas.microsoft.com/office/word/2020/wordml/sdtdatahash" xmlns:w16se="http://schemas.microsoft.com/office/word/2015/wordml/symex" xmlns:wpg="http://schemas.microsoft.com/office/word/2010/wordprocessingGroup" xmlns:wpi="http://schemas.microsoft.com/office/word/2010/wordprocessingInk" xmlns:wne="http://schemas.microsoft.com/office/word/2006/wordml" xmlns:wps="http://schemas.microsoft.com/office/word/2010/wordprocessingShape" mc:Ignorable="w14 w15 w16se w16cid w16 w16cex w16sdtdh wp14">
+<w:endnotes xmlns:wpc="http://schemas.microsoft.com/office/word/2010/wordprocessingCanvas" xmlns:cx="http://schemas.microsoft.com/office/drawing/2014/chartex" xmlns:cx1="http://schemas.microsoft.com/office/drawing/2015/9/8/chartex" xmlns:cx2="http://schemas.microsoft.com/office/drawing/2015/10/21/chartex" xmlns:cx3="http://schemas.microsoft.com/office/drawing/2016/5/9/chartex" xmlns:cx4="http://schemas.microsoft.com/office/drawing/2016/5/10/chartex" xmlns:cx5="http://schemas.microsoft.com/office/drawing/2016/5/11/chartex" xmlns:cx6="http://schemas.microsoft.com/office/drawing/2016/5/12/chartex" xmlns:cx7="http://schemas.microsoft.com/office/drawing/2016/5/13/chartex" xmlns:cx8="http://schemas.microsoft.com/office/drawing/2016/5/14/chartex" xmlns:mc="http://schemas.openxmlformats.org/markup-compatibility/2006" xmlns:aink="http://schemas.microsoft.com/office/drawing/2016/ink" xmlns:am3d="http://schemas.microsoft.com/office/drawing/2017/model3d" xmlns:o="urn:schemas-microsoft-com:office:office" xmlns:oel="http://schemas.microsoft.com/office/2019/extlst" xmlns:r="http://schemas.openxmlformats.org/officeDocument/2006/relationships" xmlns:m="http://schemas.openxmlformats.org/officeDocument/2006/math" xmlns:v="urn:schemas-microsoft-com:vml" xmlns:wp14="http://schemas.microsoft.com/office/word/2010/wordprocessingDrawing" xmlns:wp="http://schemas.openxmlformats.org/drawingml/2006/wordprocessingDrawing" xmlns:w10="urn:schemas-microsoft-com:office:word" xmlns:w="http://schemas.openxmlformats.org/wordprocessingml/2006/main" xmlns:w14="http://schemas.microsoft.com/office/word/2010/wordml" xmlns:w15="http://schemas.microsoft.com/office/word/2012/wordml" xmlns:w16cex="http://schemas.microsoft.com/office/word/2018/wordml/cex" xmlns:w16cid="http://schemas.microsoft.com/office/word/2016/wordml/cid" xmlns:w16="http://schemas.microsoft.com/office/word/2018/wordml" xmlns:w16sdtdh="http://schemas.microsoft.com/office/word/2020/wordml/sdtdatahash" xmlns:w16se="http://schemas.microsoft.com/office/word/2015/wordml/symex" xmlns:wpg="http://schemas.microsoft.com/office/word/2010/wordprocessingGroup" xmlns:wpi="http://schemas.microsoft.com/office/word/2010/wordprocessingInk" xmlns:wne="http://schemas.microsoft.com/office/word/2006/wordml" xmlns:wps="http://schemas.microsoft.com/office/word/2010/wordprocessingShape" mc:Ignorable="w14 w15 w16se w16cid w16 w16cex w16sdtdh wp14">
   <w:endnote w:type="separator" w:id="-1">
     <w:p>
       <w:pPr>
@@ -1671,7 +1690,7 @@
 </file>
 
 <file path=word/footnotes.xml><?xml version="1.0" encoding="utf-8"?>
-<w:footnotes xmlns:wpc="http://schemas.microsoft.com/office/word/2010/wordprocessingCanvas" xmlns:cx="http://schemas.microsoft.com/office/drawing/2014/chartex" xmlns:cx1="http://schemas.microsoft.com/office/drawing/2015/9/8/chartex" xmlns:cx2="http://schemas.microsoft.com/office/drawing/2015/10/21/chartex" xmlns:cx3="http://schemas.microsoft.com/office/drawing/2016/5/9/chartex" xmlns:cx4="http://schemas.microsoft.com/office/drawing/2016/5/10/chartex" xmlns:cx5="http://schemas.microsoft.com/office/drawing/2016/5/11/chartex" xmlns:cx6="http://schemas.microsoft.com/office/drawing/2016/5/12/chartex" xmlns:cx7="http://schemas.microsoft.com/office/drawing/2016/5/13/chartex" xmlns:cx8="http://schemas.microsoft.com/office/drawing/2016/5/14/chartex" xmlns:mc="http://schemas.openxmlformats.org/markup-compatibility/2006" xmlns:aink="http://schemas.microsoft.com/office/drawing/2016/ink" xmlns:am3d="http://schemas.microsoft.com/office/drawing/2017/model3d" xmlns:o="urn:schemas-microsoft-com:office:office" xmlns:r="http://schemas.openxmlformats.org/officeDocument/2006/relationships" xmlns:m="http://schemas.openxmlformats.org/officeDocument/2006/math" xmlns:v="urn:schemas-microsoft-com:vml" xmlns:wp14="http://schemas.microsoft.com/office/word/2010/wordprocessingDrawing" xmlns:wp="http://schemas.openxmlformats.org/drawingml/2006/wordprocessingDrawing" xmlns:w10="urn:schemas-microsoft-com:office:word" xmlns:w="http://schemas.openxmlformats.org/wordprocessingml/2006/main" xmlns:w14="http://schemas.microsoft.com/office/word/2010/wordml" xmlns:w15="http://schemas.microsoft.com/office/word/2012/wordml" xmlns:w16cex="http://schemas.microsoft.com/office/word/2018/wordml/cex" xmlns:w16cid="http://schemas.microsoft.com/office/word/2016/wordml/cid" xmlns:w16="http://schemas.microsoft.com/office/word/2018/wordml" xmlns:w16sdtdh="http://schemas.microsoft.com/office/word/2020/wordml/sdtdatahash" xmlns:w16se="http://schemas.microsoft.com/office/word/2015/wordml/symex" xmlns:wpg="http://schemas.microsoft.com/office/word/2010/wordprocessingGroup" xmlns:wpi="http://schemas.microsoft.com/office/word/2010/wordprocessingInk" xmlns:wne="http://schemas.microsoft.com/office/word/2006/wordml" xmlns:wps="http://schemas.microsoft.com/office/word/2010/wordprocessingShape" mc:Ignorable="w14 w15 w16se w16cid w16 w16cex w16sdtdh wp14">
+<w:footnotes xmlns:wpc="http://schemas.microsoft.com/office/word/2010/wordprocessingCanvas" xmlns:cx="http://schemas.microsoft.com/office/drawing/2014/chartex" xmlns:cx1="http://schemas.microsoft.com/office/drawing/2015/9/8/chartex" xmlns:cx2="http://schemas.microsoft.com/office/drawing/2015/10/21/chartex" xmlns:cx3="http://schemas.microsoft.com/office/drawing/2016/5/9/chartex" xmlns:cx4="http://schemas.microsoft.com/office/drawing/2016/5/10/chartex" xmlns:cx5="http://schemas.microsoft.com/office/drawing/2016/5/11/chartex" xmlns:cx6="http://schemas.microsoft.com/office/drawing/2016/5/12/chartex" xmlns:cx7="http://schemas.microsoft.com/office/drawing/2016/5/13/chartex" xmlns:cx8="http://schemas.microsoft.com/office/drawing/2016/5/14/chartex" xmlns:mc="http://schemas.openxmlformats.org/markup-compatibility/2006" xmlns:aink="http://schemas.microsoft.com/office/drawing/2016/ink" xmlns:am3d="http://schemas.microsoft.com/office/drawing/2017/model3d" xmlns:o="urn:schemas-microsoft-com:office:office" xmlns:oel="http://schemas.microsoft.com/office/2019/extlst" xmlns:r="http://schemas.openxmlformats.org/officeDocument/2006/relationships" xmlns:m="http://schemas.openxmlformats.org/officeDocument/2006/math" xmlns:v="urn:schemas-microsoft-com:vml" xmlns:wp14="http://schemas.microsoft.com/office/word/2010/wordprocessingDrawing" xmlns:wp="http://schemas.openxmlformats.org/drawingml/2006/wordprocessingDrawing" xmlns:w10="urn:schemas-microsoft-com:office:word" xmlns:w="http://schemas.openxmlformats.org/wordprocessingml/2006/main" xmlns:w14="http://schemas.microsoft.com/office/word/2010/wordml" xmlns:w15="http://schemas.microsoft.com/office/word/2012/wordml" xmlns:w16cex="http://schemas.microsoft.com/office/word/2018/wordml/cex" xmlns:w16cid="http://schemas.microsoft.com/office/word/2016/wordml/cid" xmlns:w16="http://schemas.microsoft.com/office/word/2018/wordml" xmlns:w16sdtdh="http://schemas.microsoft.com/office/word/2020/wordml/sdtdatahash" xmlns:w16se="http://schemas.microsoft.com/office/word/2015/wordml/symex" xmlns:wpg="http://schemas.microsoft.com/office/word/2010/wordprocessingGroup" xmlns:wpi="http://schemas.microsoft.com/office/word/2010/wordprocessingInk" xmlns:wne="http://schemas.microsoft.com/office/word/2006/wordml" xmlns:wps="http://schemas.microsoft.com/office/word/2010/wordprocessingShape" mc:Ignorable="w14 w15 w16se w16cid w16 w16cex w16sdtdh wp14">
   <w:footnote w:type="separator" w:id="-1">
     <w:p>
       <w:pPr>
@@ -1696,7 +1715,7 @@
 </file>
 
 <file path=word/numbering.xml><?xml version="1.0" encoding="utf-8"?>
-<w:numbering xmlns:wpc="http://schemas.microsoft.com/office/word/2010/wordprocessingCanvas" xmlns:cx="http://schemas.microsoft.com/office/drawing/2014/chartex" xmlns:cx1="http://schemas.microsoft.com/office/drawing/2015/9/8/chartex" xmlns:cx2="http://schemas.microsoft.com/office/drawing/2015/10/21/chartex" xmlns:cx3="http://schemas.microsoft.com/office/drawing/2016/5/9/chartex" xmlns:cx4="http://schemas.microsoft.com/office/drawing/2016/5/10/chartex" xmlns:cx5="http://schemas.microsoft.com/office/drawing/2016/5/11/chartex" xmlns:cx6="http://schemas.microsoft.com/office/drawing/2016/5/12/chartex" xmlns:cx7="http://schemas.microsoft.com/office/drawing/2016/5/13/chartex" xmlns:cx8="http://schemas.microsoft.com/office/drawing/2016/5/14/chartex" xmlns:mc="http://schemas.openxmlformats.org/markup-compatibility/2006" xmlns:aink="http://schemas.microsoft.com/office/drawing/2016/ink" xmlns:am3d="http://schemas.microsoft.com/office/drawing/2017/model3d" xmlns:o="urn:schemas-microsoft-com:office:office" xmlns:r="http://schemas.openxmlformats.org/officeDocument/2006/relationships" xmlns:m="http://schemas.openxmlformats.org/officeDocument/2006/math" xmlns:v="urn:schemas-microsoft-com:vml" xmlns:wp14="http://schemas.microsoft.com/office/word/2010/wordprocessingDrawing" xmlns:wp="http://schemas.openxmlformats.org/drawingml/2006/wordprocessingDrawing" xmlns:w10="urn:schemas-microsoft-com:office:word" xmlns:w="http://schemas.openxmlformats.org/wordprocessingml/2006/main" xmlns:w14="http://schemas.microsoft.com/office/word/2010/wordml" xmlns:w15="http://schemas.microsoft.com/office/word/2012/wordml" xmlns:w16cex="http://schemas.microsoft.com/office/word/2018/wordml/cex" xmlns:w16cid="http://schemas.microsoft.com/office/word/2016/wordml/cid" xmlns:w16="http://schemas.microsoft.com/office/word/2018/wordml" xmlns:w16sdtdh="http://schemas.microsoft.com/office/word/2020/wordml/sdtdatahash" xmlns:w16se="http://schemas.microsoft.com/office/word/2015/wordml/symex" xmlns:wpg="http://schemas.microsoft.com/office/word/2010/wordprocessingGroup" xmlns:wpi="http://schemas.microsoft.com/office/word/2010/wordprocessingInk" xmlns:wne="http://schemas.microsoft.com/office/word/2006/wordml" xmlns:wps="http://schemas.microsoft.com/office/word/2010/wordprocessingShape" mc:Ignorable="w14 w15 w16se w16cid w16 w16cex w16sdtdh wp14">
+<w:numbering xmlns:wpc="http://schemas.microsoft.com/office/word/2010/wordprocessingCanvas" xmlns:cx="http://schemas.microsoft.com/office/drawing/2014/chartex" xmlns:cx1="http://schemas.microsoft.com/office/drawing/2015/9/8/chartex" xmlns:cx2="http://schemas.microsoft.com/office/drawing/2015/10/21/chartex" xmlns:cx3="http://schemas.microsoft.com/office/drawing/2016/5/9/chartex" xmlns:cx4="http://schemas.microsoft.com/office/drawing/2016/5/10/chartex" xmlns:cx5="http://schemas.microsoft.com/office/drawing/2016/5/11/chartex" xmlns:cx6="http://schemas.microsoft.com/office/drawing/2016/5/12/chartex" xmlns:cx7="http://schemas.microsoft.com/office/drawing/2016/5/13/chartex" xmlns:cx8="http://schemas.microsoft.com/office/drawing/2016/5/14/chartex" xmlns:mc="http://schemas.openxmlformats.org/markup-compatibility/2006" xmlns:aink="http://schemas.microsoft.com/office/drawing/2016/ink" xmlns:am3d="http://schemas.microsoft.com/office/drawing/2017/model3d" xmlns:o="urn:schemas-microsoft-com:office:office" xmlns:oel="http://schemas.microsoft.com/office/2019/extlst" xmlns:r="http://schemas.openxmlformats.org/officeDocument/2006/relationships" xmlns:m="http://schemas.openxmlformats.org/officeDocument/2006/math" xmlns:v="urn:schemas-microsoft-com:vml" xmlns:wp14="http://schemas.microsoft.com/office/word/2010/wordprocessingDrawing" xmlns:wp="http://schemas.openxmlformats.org/drawingml/2006/wordprocessingDrawing" xmlns:w10="urn:schemas-microsoft-com:office:word" xmlns:w="http://schemas.openxmlformats.org/wordprocessingml/2006/main" xmlns:w14="http://schemas.microsoft.com/office/word/2010/wordml" xmlns:w15="http://schemas.microsoft.com/office/word/2012/wordml" xmlns:w16cex="http://schemas.microsoft.com/office/word/2018/wordml/cex" xmlns:w16cid="http://schemas.microsoft.com/office/word/2016/wordml/cid" xmlns:w16="http://schemas.microsoft.com/office/word/2018/wordml" xmlns:w16sdtdh="http://schemas.microsoft.com/office/word/2020/wordml/sdtdatahash" xmlns:w16se="http://schemas.microsoft.com/office/word/2015/wordml/symex" xmlns:wpg="http://schemas.microsoft.com/office/word/2010/wordprocessingGroup" xmlns:wpi="http://schemas.microsoft.com/office/word/2010/wordprocessingInk" xmlns:wne="http://schemas.microsoft.com/office/word/2006/wordml" xmlns:wps="http://schemas.microsoft.com/office/word/2010/wordprocessingShape" mc:Ignorable="w14 w15 w16se w16cid w16 w16cex w16sdtdh wp14">
   <w:abstractNum w:abstractNumId="0" w15:restartNumberingAfterBreak="0">
     <w:nsid w:val="100D78AD"/>
     <w:multiLevelType w:val="hybridMultilevel"/>
@@ -2630,28 +2649,28 @@
       </w:pPr>
     </w:lvl>
   </w:abstractNum>
-  <w:num w:numId="1">
+  <w:num w:numId="1" w16cid:durableId="2008970087">
     <w:abstractNumId w:val="1"/>
   </w:num>
-  <w:num w:numId="2">
+  <w:num w:numId="2" w16cid:durableId="16583578">
     <w:abstractNumId w:val="0"/>
   </w:num>
-  <w:num w:numId="3">
+  <w:num w:numId="3" w16cid:durableId="1056972480">
     <w:abstractNumId w:val="5"/>
   </w:num>
-  <w:num w:numId="4">
+  <w:num w:numId="4" w16cid:durableId="1105227639">
     <w:abstractNumId w:val="6"/>
   </w:num>
-  <w:num w:numId="5">
+  <w:num w:numId="5" w16cid:durableId="847328926">
     <w:abstractNumId w:val="4"/>
   </w:num>
-  <w:num w:numId="6">
+  <w:num w:numId="6" w16cid:durableId="1382704799">
     <w:abstractNumId w:val="2"/>
   </w:num>
-  <w:num w:numId="7">
+  <w:num w:numId="7" w16cid:durableId="1397237792">
     <w:abstractNumId w:val="7"/>
   </w:num>
-  <w:num w:numId="8">
+  <w:num w:numId="8" w16cid:durableId="1092974692">
     <w:abstractNumId w:val="3"/>
   </w:num>
 </w:numbering>

</xml_diff>

<commit_message>
Updating Notes for Cloud Security and for Legal
</commit_message>
<xml_diff>
--- a/LegalIssuesinInformationSecurity_C841/4_IHP4 Templates/C841 Task 1 Template (IHP4).docx
+++ b/LegalIssuesinInformationSecurity_C841/4_IHP4 Templates/C841 Task 1 Template (IHP4).docx
@@ -355,66 +355,32 @@
         <w:spacing w:after="0" w:line="480" w:lineRule="auto"/>
         <w:ind w:firstLine="720"/>
         <w:rPr>
-          <w:i/>
-          <w:iCs/>
-        </w:rPr>
-      </w:pPr>
-      <w:r>
-        <w:rPr>
-          <w:i/>
-          <w:iCs/>
-        </w:rPr>
-        <w:t>Identify and discuss a</w:t>
-      </w:r>
-      <w:r>
-        <w:rPr>
-          <w:i/>
-          <w:iCs/>
-        </w:rPr>
-        <w:t xml:space="preserve"> </w:t>
-      </w:r>
-      <w:r>
-        <w:rPr>
-          <w:i/>
-          <w:iCs/>
-        </w:rPr>
-        <w:t>specific</w:t>
-      </w:r>
-      <w:r>
-        <w:rPr>
-          <w:i/>
-          <w:iCs/>
-        </w:rPr>
-        <w:t xml:space="preserve"> instance of unauthorized access, use, disclosure, or interception of electronic communications.</w:t>
-      </w:r>
-      <w:r>
-        <w:rPr>
-          <w:i/>
-          <w:iCs/>
-        </w:rPr>
-        <w:t xml:space="preserve"> </w:t>
-      </w:r>
-      <w:r>
-        <w:rPr>
-          <w:i/>
-          <w:iCs/>
-        </w:rPr>
-        <w:t>This activity constitutes criminal activity that violates the ECPA.</w:t>
-      </w:r>
-    </w:p>
-    <w:p>
-      <w:pPr>
-        <w:rPr>
-          <w:color w:val="000000" w:themeColor="text1"/>
-        </w:rPr>
-      </w:pPr>
-      <w:r>
-        <w:rPr>
-          <w:b/>
-          <w:bCs/>
-          <w:color w:val="000000" w:themeColor="text1"/>
-        </w:rPr>
-        <w:t>A2. Three Laws</w:t>
+          <w:color w:val="FF0000"/>
+        </w:rPr>
+      </w:pPr>
+      <w:r>
+        <w:rPr>
+          <w:color w:val="FF0000"/>
+        </w:rPr>
+        <w:t xml:space="preserve">The </w:t>
+      </w:r>
+      <w:r>
+        <w:rPr>
+          <w:color w:val="FF0000"/>
+        </w:rPr>
+        <w:t xml:space="preserve">findings </w:t>
+      </w:r>
+      <w:r>
+        <w:rPr>
+          <w:color w:val="FF0000"/>
+        </w:rPr>
+        <w:t xml:space="preserve">within the BI Unit </w:t>
+      </w:r>
+      <w:r>
+        <w:rPr>
+          <w:color w:val="FF0000"/>
+        </w:rPr>
+        <w:t>indicate Metasploit was installed on multiple machines and that further evidence indicates penetration and scanning activity into multiple external companies IP space.</w:t>
       </w:r>
     </w:p>
     <w:p>
@@ -438,20 +404,6 @@
           <w:i/>
           <w:iCs/>
         </w:rPr>
-        <w:t xml:space="preserve"> specific</w:t>
-      </w:r>
-      <w:r>
-        <w:rPr>
-          <w:i/>
-          <w:iCs/>
-        </w:rPr>
-        <w:t xml:space="preserve"> instance of negligence that facilitated the actual criminal activity you noted involving ECPA</w:t>
-      </w:r>
-      <w:r>
-        <w:rPr>
-          <w:i/>
-          <w:iCs/>
-        </w:rPr>
         <w:t xml:space="preserve"> </w:t>
       </w:r>
       <w:r>
@@ -459,7 +411,14 @@
           <w:i/>
           <w:iCs/>
         </w:rPr>
-        <w:t>(you can use different laws if you like). Then elaborate on how the follow on actual criminal activity is justification of legal action.</w:t>
+        <w:t>specific</w:t>
+      </w:r>
+      <w:r>
+        <w:rPr>
+          <w:i/>
+          <w:iCs/>
+        </w:rPr>
+        <w:t xml:space="preserve"> instance of unauthorized access, use, disclosure, or interception of electronic communications.</w:t>
       </w:r>
       <w:r>
         <w:rPr>
@@ -467,6 +426,13 @@
           <w:iCs/>
         </w:rPr>
         <w:t xml:space="preserve"> </w:t>
+      </w:r>
+      <w:r>
+        <w:rPr>
+          <w:i/>
+          <w:iCs/>
+        </w:rPr>
+        <w:t>This activity constitutes criminal activity that violates the ECPA.</w:t>
       </w:r>
     </w:p>
     <w:p>
@@ -474,57 +440,14 @@
         <w:spacing w:after="0" w:line="480" w:lineRule="auto"/>
         <w:ind w:firstLine="720"/>
         <w:rPr>
-          <w:color w:val="000000" w:themeColor="text1"/>
-        </w:rPr>
-      </w:pPr>
-      <w:r>
-        <w:rPr>
-          <w:i/>
-          <w:iCs/>
-        </w:rPr>
-        <w:t>Identify and discuss a</w:t>
-      </w:r>
-      <w:r>
-        <w:rPr>
-          <w:i/>
-          <w:iCs/>
-        </w:rPr>
-        <w:t xml:space="preserve"> </w:t>
-      </w:r>
-      <w:r>
-        <w:rPr>
-          <w:i/>
-          <w:iCs/>
-        </w:rPr>
-        <w:t>specific</w:t>
-      </w:r>
-      <w:r>
-        <w:rPr>
-          <w:i/>
-          <w:iCs/>
-        </w:rPr>
-        <w:t xml:space="preserve"> instance of negligence that facilitated the actual criminal activity you noted involving CFAA</w:t>
-      </w:r>
-      <w:r>
-        <w:rPr>
-          <w:i/>
-          <w:iCs/>
-        </w:rPr>
-        <w:t xml:space="preserve"> </w:t>
-      </w:r>
-      <w:r>
-        <w:rPr>
-          <w:i/>
-          <w:iCs/>
-        </w:rPr>
-        <w:t>(you can use different laws if you like). Then elaborate on how the follow on actual criminal activity is justification of legal action.</w:t>
-      </w:r>
-      <w:r>
-        <w:rPr>
-          <w:i/>
-          <w:iCs/>
-        </w:rPr>
-        <w:t xml:space="preserve"> </w:t>
+          <w:color w:val="FF0000"/>
+        </w:rPr>
+      </w:pPr>
+      <w:r>
+        <w:rPr>
+          <w:color w:val="FF0000"/>
+        </w:rPr>
+        <w:t xml:space="preserve">The BI Unit gaining access to other groups and units within TechFite without authorization. Evidence was found to support activities of privilege escalation has occurred on accounts to permit access to multiple departments within TechFite without authorization to perform such acts. Logging taking from network monitoring further confirms this evidence. </w:t>
       </w:r>
     </w:p>
     <w:p>
@@ -532,6 +455,30 @@
         <w:spacing w:after="0" w:line="480" w:lineRule="auto"/>
         <w:ind w:firstLine="720"/>
         <w:rPr>
+          <w:color w:val="FF0000"/>
+        </w:rPr>
+      </w:pPr>
+    </w:p>
+    <w:p>
+      <w:pPr>
+        <w:rPr>
+          <w:color w:val="000000" w:themeColor="text1"/>
+        </w:rPr>
+      </w:pPr>
+      <w:r>
+        <w:rPr>
+          <w:b/>
+          <w:bCs/>
+          <w:color w:val="000000" w:themeColor="text1"/>
+        </w:rPr>
+        <w:t>A2. Three Laws</w:t>
+      </w:r>
+    </w:p>
+    <w:p>
+      <w:pPr>
+        <w:spacing w:after="0" w:line="480" w:lineRule="auto"/>
+        <w:ind w:firstLine="720"/>
+        <w:rPr>
           <w:i/>
           <w:iCs/>
         </w:rPr>
@@ -548,6 +495,20 @@
           <w:i/>
           <w:iCs/>
         </w:rPr>
+        <w:t xml:space="preserve"> specific</w:t>
+      </w:r>
+      <w:r>
+        <w:rPr>
+          <w:i/>
+          <w:iCs/>
+        </w:rPr>
+        <w:t xml:space="preserve"> instance of negligence that facilitated the actual criminal activity you noted involving ECPA</w:t>
+      </w:r>
+      <w:r>
+        <w:rPr>
+          <w:i/>
+          <w:iCs/>
+        </w:rPr>
         <w:t xml:space="preserve"> </w:t>
       </w:r>
       <w:r>
@@ -555,6 +516,134 @@
           <w:i/>
           <w:iCs/>
         </w:rPr>
+        <w:t>(you can use different laws if you like). Then elaborate on how the follow on actual criminal activity is justification of legal action.</w:t>
+      </w:r>
+      <w:r>
+        <w:rPr>
+          <w:i/>
+          <w:iCs/>
+        </w:rPr>
+        <w:t xml:space="preserve"> </w:t>
+      </w:r>
+    </w:p>
+    <w:p>
+      <w:pPr>
+        <w:spacing w:after="0" w:line="480" w:lineRule="auto"/>
+        <w:ind w:firstLine="720"/>
+        <w:rPr>
+          <w:color w:val="FF0000"/>
+        </w:rPr>
+      </w:pPr>
+      <w:r>
+        <w:rPr>
+          <w:color w:val="FF0000"/>
+        </w:rPr>
+        <w:t xml:space="preserve">The BI Unit at TechFite was not enforcing “least privilege” for their department. Without least privilege enforcement members of the BI Unit were able to install software and tools that allowed for scanning of both internal and external targets. This further allowed those members of the business unit to escalate privileges within other departments. </w:t>
+      </w:r>
+    </w:p>
+    <w:p>
+      <w:pPr>
+        <w:spacing w:after="0" w:line="480" w:lineRule="auto"/>
+        <w:ind w:firstLine="720"/>
+        <w:rPr>
+          <w:i/>
+          <w:iCs/>
+        </w:rPr>
+      </w:pPr>
+      <w:r>
+        <w:rPr>
+          <w:i/>
+          <w:iCs/>
+        </w:rPr>
+        <w:t>Identify and discuss a</w:t>
+      </w:r>
+      <w:r>
+        <w:rPr>
+          <w:i/>
+          <w:iCs/>
+        </w:rPr>
+        <w:t xml:space="preserve"> </w:t>
+      </w:r>
+      <w:r>
+        <w:rPr>
+          <w:i/>
+          <w:iCs/>
+        </w:rPr>
+        <w:t>specific</w:t>
+      </w:r>
+      <w:r>
+        <w:rPr>
+          <w:i/>
+          <w:iCs/>
+        </w:rPr>
+        <w:t xml:space="preserve"> instance of negligence that facilitated the actual criminal activity you noted involving CFAA</w:t>
+      </w:r>
+      <w:r>
+        <w:rPr>
+          <w:i/>
+          <w:iCs/>
+        </w:rPr>
+        <w:t xml:space="preserve"> </w:t>
+      </w:r>
+      <w:r>
+        <w:rPr>
+          <w:i/>
+          <w:iCs/>
+        </w:rPr>
+        <w:t>(you can use different laws if you like). Then elaborate on how the follow on actual criminal activity is justification of legal action.</w:t>
+      </w:r>
+      <w:r>
+        <w:rPr>
+          <w:i/>
+          <w:iCs/>
+        </w:rPr>
+        <w:t xml:space="preserve"> </w:t>
+      </w:r>
+    </w:p>
+    <w:p>
+      <w:pPr>
+        <w:spacing w:after="0" w:line="480" w:lineRule="auto"/>
+        <w:ind w:firstLine="720"/>
+        <w:rPr>
+          <w:color w:val="FF0000"/>
+        </w:rPr>
+      </w:pPr>
+      <w:r>
+        <w:rPr>
+          <w:color w:val="FF0000"/>
+        </w:rPr>
+        <w:lastRenderedPageBreak/>
+        <w:t xml:space="preserve">The aforementioned actions violate the CFAA section wherein “Accessing a Computer and Obtaining information” can include internal systems accessed without authorization and can carry a sentence of up to 1 to 5 years. </w:t>
+      </w:r>
+    </w:p>
+    <w:p>
+      <w:pPr>
+        <w:spacing w:after="0" w:line="480" w:lineRule="auto"/>
+        <w:ind w:firstLine="720"/>
+        <w:rPr>
+          <w:i/>
+          <w:iCs/>
+        </w:rPr>
+      </w:pPr>
+      <w:r>
+        <w:rPr>
+          <w:i/>
+          <w:iCs/>
+        </w:rPr>
+        <w:t>Identify and discuss a</w:t>
+      </w:r>
+      <w:r>
+        <w:rPr>
+          <w:i/>
+          <w:iCs/>
+        </w:rPr>
+        <w:t xml:space="preserve"> </w:t>
+      </w:r>
+      <w:r>
+        <w:rPr>
+          <w:i/>
+          <w:iCs/>
+        </w:rPr>
         <w:t xml:space="preserve">specific </w:t>
       </w:r>
       <w:r>
@@ -577,6 +666,21 @@
           <w:iCs/>
         </w:rPr>
         <w:t xml:space="preserve"> </w:t>
+      </w:r>
+    </w:p>
+    <w:p>
+      <w:pPr>
+        <w:spacing w:after="0" w:line="480" w:lineRule="auto"/>
+        <w:ind w:firstLine="720"/>
+        <w:rPr>
+          <w:color w:val="FF0000"/>
+        </w:rPr>
+      </w:pPr>
+      <w:r>
+        <w:rPr>
+          <w:color w:val="FF0000"/>
+        </w:rPr>
+        <w:t>k</w:t>
       </w:r>
     </w:p>
     <w:p>
@@ -796,6 +900,34 @@
     </w:p>
     <w:p>
       <w:pPr>
+        <w:ind w:firstLine="720"/>
+        <w:rPr>
+          <w:color w:val="FF0000"/>
+        </w:rPr>
+      </w:pPr>
+      <w:r>
+        <w:rPr>
+          <w:color w:val="FF0000"/>
+        </w:rPr>
+        <w:t>K</w:t>
+      </w:r>
+    </w:p>
+    <w:p>
+      <w:pPr>
+        <w:ind w:firstLine="720"/>
+        <w:rPr>
+          <w:color w:val="FF0000"/>
+        </w:rPr>
+      </w:pPr>
+      <w:r>
+        <w:rPr>
+          <w:color w:val="FF0000"/>
+        </w:rPr>
+        <w:t>K</w:t>
+      </w:r>
+    </w:p>
+    <w:p>
+      <w:pPr>
         <w:rPr>
           <w:b/>
           <w:bCs/>
@@ -874,20 +1006,11 @@
           <w:color w:val="FF0000"/>
         </w:rPr>
       </w:pPr>
-      <w:proofErr w:type="spellStart"/>
-      <w:r>
-        <w:rPr>
-          <w:color w:val="FF0000"/>
-        </w:rPr>
-        <w:lastRenderedPageBreak/>
-        <w:t>TechFite</w:t>
-      </w:r>
-      <w:proofErr w:type="spellEnd"/>
-      <w:r>
-        <w:rPr>
-          <w:color w:val="FF0000"/>
-        </w:rPr>
-        <w:t xml:space="preserve"> is a publicly traded organization. </w:t>
+      <w:r>
+        <w:rPr>
+          <w:color w:val="FF0000"/>
+        </w:rPr>
+        <w:t xml:space="preserve">TechFite is a publicly traded organization. </w:t>
       </w:r>
     </w:p>
     <w:p>
@@ -987,81 +1110,67 @@
       <w:pPr>
         <w:spacing w:after="0" w:line="480" w:lineRule="auto"/>
         <w:ind w:firstLine="720"/>
-      </w:pPr>
-      <w:r>
-        <w:t xml:space="preserve">Identify and discuss a second specific criminal act you observed in the case study. Be sure to include </w:t>
-      </w:r>
-      <w:r>
-        <w:t>(1) what the activity was, (2) what specific actor (person/group/entity) committed the activity, and (3) what specific person/group/entity was the victim of the activity</w:t>
-      </w:r>
-      <w:r>
-        <w:t>.</w:t>
-      </w:r>
-    </w:p>
-    <w:p>
-      <w:pPr>
-        <w:spacing w:after="0" w:line="480" w:lineRule="auto"/>
-        <w:rPr>
-          <w:b/>
-          <w:bCs/>
-        </w:rPr>
-      </w:pPr>
-      <w:r>
-        <w:rPr>
-          <w:highlight w:val="yellow"/>
-        </w:rPr>
-        <w:t>The actor, activity, and victims for your first example need to be different from those in your second example.</w:t>
-      </w:r>
-    </w:p>
-    <w:p>
-      <w:pPr>
-        <w:rPr>
-          <w:b/>
-          <w:bCs/>
-        </w:rPr>
-      </w:pPr>
-      <w:r>
-        <w:rPr>
-          <w:b/>
-          <w:bCs/>
-        </w:rPr>
-        <w:t xml:space="preserve">B1b. Cybersecurity Policies &amp; </w:t>
-      </w:r>
-      <w:r>
-        <w:rPr>
-          <w:b/>
-          <w:bCs/>
-        </w:rPr>
-        <w:t>P</w:t>
-      </w:r>
-      <w:r>
-        <w:rPr>
-          <w:b/>
-          <w:bCs/>
-        </w:rPr>
-        <w:t>rocedures</w:t>
-      </w:r>
-      <w:r>
-        <w:rPr>
-          <w:b/>
-          <w:bCs/>
-        </w:rPr>
-        <w:t xml:space="preserve"> </w:t>
-      </w:r>
-      <w:r>
-        <w:rPr>
-          <w:b/>
-          <w:bCs/>
-        </w:rPr>
-        <w:t>for</w:t>
-      </w:r>
-      <w:r>
-        <w:rPr>
-          <w:b/>
-          <w:bCs/>
-        </w:rPr>
-        <w:t xml:space="preserve"> Criminal Activity</w:t>
-      </w:r>
+        <w:rPr>
+          <w:color w:val="FF0000"/>
+        </w:rPr>
+      </w:pPr>
+      <w:r>
+        <w:rPr>
+          <w:color w:val="FF0000"/>
+        </w:rPr>
+        <w:lastRenderedPageBreak/>
+        <w:t xml:space="preserve">K </w:t>
+      </w:r>
+    </w:p>
+    <w:p>
+      <w:pPr>
+        <w:spacing w:line="480" w:lineRule="auto"/>
+        <w:rPr>
+          <w:color w:val="FF0000"/>
+        </w:rPr>
+      </w:pPr>
+      <w:r>
+        <w:rPr>
+          <w:color w:val="FF0000"/>
+        </w:rPr>
+        <w:t>1.</w:t>
+      </w:r>
+    </w:p>
+    <w:p>
+      <w:pPr>
+        <w:spacing w:line="480" w:lineRule="auto"/>
+        <w:rPr>
+          <w:color w:val="FF0000"/>
+        </w:rPr>
+      </w:pPr>
+      <w:r>
+        <w:rPr>
+          <w:color w:val="FF0000"/>
+        </w:rPr>
+        <w:t xml:space="preserve">2. </w:t>
+      </w:r>
+    </w:p>
+    <w:p>
+      <w:pPr>
+        <w:spacing w:line="480" w:lineRule="auto"/>
+        <w:rPr>
+          <w:color w:val="FF0000"/>
+        </w:rPr>
+      </w:pPr>
+      <w:r>
+        <w:rPr>
+          <w:color w:val="FF0000"/>
+        </w:rPr>
+        <w:t xml:space="preserve">3. </w:t>
+      </w:r>
+    </w:p>
+    <w:p>
+      <w:pPr>
+        <w:spacing w:line="480" w:lineRule="auto"/>
+        <w:rPr>
+          <w:color w:val="FF0000"/>
+        </w:rPr>
+      </w:pPr>
     </w:p>
     <w:p>
       <w:pPr>
@@ -1069,72 +1178,127 @@
         <w:ind w:firstLine="720"/>
       </w:pPr>
       <w:r>
-        <w:t>State and describe a s</w:t>
-      </w:r>
-      <w:r>
-        <w:t>pecific cybersecurity policy</w:t>
-      </w:r>
-      <w:r>
+        <w:t xml:space="preserve">Identify and discuss a second specific criminal act you observed in the case study. Be sure to include </w:t>
+      </w:r>
+      <w:r>
+        <w:t>(1) what the activity was, (2) what specific actor (person/group/entity) committed the activity, and (3) what specific person/group/entity was the victim of the activity</w:t>
+      </w:r>
+      <w:r>
+        <w:t>.</w:t>
+      </w:r>
+    </w:p>
+    <w:p>
+      <w:pPr>
+        <w:spacing w:after="0" w:line="480" w:lineRule="auto"/>
+      </w:pPr>
+      <w:r>
+        <w:rPr>
+          <w:highlight w:val="yellow"/>
+        </w:rPr>
+        <w:t>The actor, activity, and victims for your first example need to be different from those in your second example.</w:t>
+      </w:r>
+    </w:p>
+    <w:p>
+      <w:pPr>
+        <w:spacing w:after="0" w:line="480" w:lineRule="auto"/>
+        <w:rPr>
+          <w:color w:val="FF0000"/>
+        </w:rPr>
+      </w:pPr>
+      <w:r>
+        <w:rPr>
+          <w:color w:val="FF0000"/>
+        </w:rPr>
+        <w:t>1.</w:t>
+      </w:r>
+    </w:p>
+    <w:p>
+      <w:pPr>
+        <w:spacing w:after="0" w:line="480" w:lineRule="auto"/>
+        <w:rPr>
+          <w:color w:val="FF0000"/>
+        </w:rPr>
+      </w:pPr>
+      <w:r>
+        <w:rPr>
+          <w:color w:val="FF0000"/>
+        </w:rPr>
+        <w:t>2.</w:t>
+      </w:r>
+    </w:p>
+    <w:p>
+      <w:pPr>
+        <w:spacing w:after="0" w:line="480" w:lineRule="auto"/>
+        <w:rPr>
+          <w:b/>
+          <w:bCs/>
+          <w:color w:val="FF0000"/>
+        </w:rPr>
+      </w:pPr>
+      <w:r>
+        <w:rPr>
+          <w:color w:val="FF0000"/>
+        </w:rPr>
+        <w:t>3.</w:t>
+      </w:r>
+    </w:p>
+    <w:p>
+      <w:pPr>
+        <w:rPr>
+          <w:b/>
+          <w:bCs/>
+        </w:rPr>
+      </w:pPr>
+      <w:r>
+        <w:rPr>
+          <w:b/>
+          <w:bCs/>
+        </w:rPr>
+        <w:t xml:space="preserve">B1b. Cybersecurity Policies &amp; </w:t>
+      </w:r>
+      <w:r>
+        <w:rPr>
+          <w:b/>
+          <w:bCs/>
+        </w:rPr>
+        <w:t>P</w:t>
+      </w:r>
+      <w:r>
+        <w:rPr>
+          <w:b/>
+          <w:bCs/>
+        </w:rPr>
+        <w:t>rocedures</w:t>
+      </w:r>
+      <w:r>
+        <w:rPr>
+          <w:b/>
+          <w:bCs/>
+        </w:rPr>
         <w:t xml:space="preserve"> </w:t>
       </w:r>
       <w:r>
-        <w:t xml:space="preserve">(by name </w:t>
-      </w:r>
-      <w:proofErr w:type="gramStart"/>
-      <w:r>
-        <w:t>i.e.</w:t>
-      </w:r>
-      <w:proofErr w:type="gramEnd"/>
-      <w:r>
-        <w:t xml:space="preserve"> </w:t>
-      </w:r>
-      <w:r>
-        <w:rPr>
-          <w:i/>
-          <w:iCs/>
-        </w:rPr>
-        <w:t>Password Lock</w:t>
-      </w:r>
-      <w:r>
-        <w:rPr>
-          <w:i/>
-          <w:iCs/>
-        </w:rPr>
-        <w:t>out Policy</w:t>
-      </w:r>
-      <w:r>
-        <w:t xml:space="preserve">”) </w:t>
-      </w:r>
-      <w:r>
-        <w:t>and</w:t>
-      </w:r>
-      <w:r>
-        <w:t xml:space="preserve"> accompanying procedure </w:t>
-      </w:r>
-      <w:r>
-        <w:t xml:space="preserve">that </w:t>
-      </w:r>
-      <w:r>
-        <w:t xml:space="preserve">could have helped prevent </w:t>
-      </w:r>
-      <w:r>
-        <w:t>a specific instance of cr</w:t>
-      </w:r>
-      <w:r>
-        <w:t xml:space="preserve">iminal activity you observed. </w:t>
+        <w:rPr>
+          <w:b/>
+          <w:bCs/>
+        </w:rPr>
+        <w:t>for</w:t>
+      </w:r>
+      <w:r>
+        <w:rPr>
+          <w:b/>
+          <w:bCs/>
+        </w:rPr>
+        <w:t xml:space="preserve"> Criminal Activity</w:t>
       </w:r>
     </w:p>
     <w:p>
       <w:pPr>
         <w:spacing w:after="0" w:line="480" w:lineRule="auto"/>
         <w:ind w:firstLine="720"/>
-        <w:rPr>
-          <w:b/>
-          <w:bCs/>
-        </w:rPr>
-      </w:pPr>
-      <w:r>
-        <w:t>State and describe a second s</w:t>
+      </w:pPr>
+      <w:r>
+        <w:t>State and describe a s</w:t>
       </w:r>
       <w:r>
         <w:t>pecific cybersecurity policy</w:t>
@@ -1158,7 +1322,14 @@
           <w:i/>
           <w:iCs/>
         </w:rPr>
-        <w:t>Password Lockout Policy</w:t>
+        <w:t>Password Lock</w:t>
+      </w:r>
+      <w:r>
+        <w:rPr>
+          <w:i/>
+          <w:iCs/>
+        </w:rPr>
+        <w:t>out Policy</w:t>
       </w:r>
       <w:r>
         <w:t xml:space="preserve">”) </w:t>
@@ -1170,90 +1341,148 @@
         <w:t xml:space="preserve"> accompanying procedure </w:t>
       </w:r>
       <w:r>
-        <w:t xml:space="preserve">that could have helped prevent a </w:t>
-      </w:r>
-      <w:r>
-        <w:t xml:space="preserve">second </w:t>
-      </w:r>
-      <w:r>
-        <w:t>specific instance of criminal activity you observed</w:t>
-      </w:r>
-      <w:r>
-        <w:rPr>
-          <w:b/>
-          <w:bCs/>
-        </w:rPr>
-        <w:t>.</w:t>
-      </w:r>
-    </w:p>
-    <w:p>
-      <w:pPr>
-        <w:spacing w:after="0" w:line="480" w:lineRule="auto"/>
-        <w:rPr>
-          <w:color w:val="FF0000"/>
-        </w:rPr>
-      </w:pPr>
-      <w:r>
-        <w:rPr>
-          <w:color w:val="FF0000"/>
-        </w:rPr>
-        <w:t xml:space="preserve">Failure to prevent criminal activity, DLP, Chinese Wall, Separation of Duties, Auditing, Account Creation, Acceptable Use. Identify 2 of these that tie to criminal activity and how they present in a case study. </w:t>
-      </w:r>
-    </w:p>
-    <w:p>
-      <w:pPr>
-        <w:rPr>
-          <w:b/>
-          <w:bCs/>
-        </w:rPr>
-      </w:pPr>
-      <w:r>
-        <w:rPr>
-          <w:b/>
-          <w:bCs/>
-        </w:rPr>
-        <w:t>B2/</w:t>
-      </w:r>
-      <w:r>
-        <w:rPr>
-          <w:b/>
-          <w:bCs/>
-        </w:rPr>
-        <w:t xml:space="preserve">B2a. </w:t>
-      </w:r>
-      <w:r>
-        <w:rPr>
-          <w:b/>
-          <w:bCs/>
-        </w:rPr>
-        <w:t xml:space="preserve">Evidence of </w:t>
-      </w:r>
-      <w:r>
-        <w:rPr>
-          <w:b/>
-          <w:bCs/>
-        </w:rPr>
-        <w:t xml:space="preserve">Negligent Activity, </w:t>
-      </w:r>
-      <w:r>
-        <w:rPr>
-          <w:b/>
-          <w:bCs/>
-        </w:rPr>
-        <w:t>A</w:t>
-      </w:r>
-      <w:r>
-        <w:rPr>
-          <w:b/>
-          <w:bCs/>
-        </w:rPr>
-        <w:t>ctors and Victims</w:t>
+        <w:t xml:space="preserve">that </w:t>
+      </w:r>
+      <w:r>
+        <w:t xml:space="preserve">could have helped prevent </w:t>
+      </w:r>
+      <w:r>
+        <w:t>a specific instance of cr</w:t>
+      </w:r>
+      <w:r>
+        <w:t xml:space="preserve">iminal activity you observed. </w:t>
       </w:r>
     </w:p>
     <w:p>
       <w:pPr>
         <w:spacing w:after="0" w:line="480" w:lineRule="auto"/>
         <w:ind w:firstLine="720"/>
+        <w:rPr>
+          <w:b/>
+          <w:bCs/>
+        </w:rPr>
+      </w:pPr>
+      <w:r>
+        <w:t>State and describe a second s</w:t>
+      </w:r>
+      <w:r>
+        <w:t>pecific cybersecurity policy</w:t>
+      </w:r>
+      <w:r>
+        <w:t xml:space="preserve"> </w:t>
+      </w:r>
+      <w:r>
+        <w:t xml:space="preserve">(by name </w:t>
+      </w:r>
+      <w:proofErr w:type="gramStart"/>
+      <w:r>
+        <w:t>i.e.</w:t>
+      </w:r>
+      <w:proofErr w:type="gramEnd"/>
+      <w:r>
+        <w:t xml:space="preserve"> </w:t>
+      </w:r>
+      <w:r>
+        <w:rPr>
+          <w:i/>
+          <w:iCs/>
+        </w:rPr>
+        <w:t>Password Lockout Policy</w:t>
+      </w:r>
+      <w:r>
+        <w:t xml:space="preserve">”) </w:t>
+      </w:r>
+      <w:r>
+        <w:t>and</w:t>
+      </w:r>
+      <w:r>
+        <w:t xml:space="preserve"> accompanying procedure </w:t>
+      </w:r>
+      <w:r>
+        <w:t xml:space="preserve">that could have helped prevent a </w:t>
+      </w:r>
+      <w:r>
+        <w:t xml:space="preserve">second </w:t>
+      </w:r>
+      <w:r>
+        <w:t>specific instance of criminal activity you observed</w:t>
+      </w:r>
+      <w:r>
+        <w:rPr>
+          <w:b/>
+          <w:bCs/>
+        </w:rPr>
+        <w:t>.</w:t>
+      </w:r>
+    </w:p>
+    <w:p>
+      <w:pPr>
+        <w:spacing w:after="0" w:line="480" w:lineRule="auto"/>
+        <w:rPr>
+          <w:color w:val="FF0000"/>
+        </w:rPr>
+      </w:pPr>
+      <w:r>
+        <w:rPr>
+          <w:color w:val="FF0000"/>
+        </w:rPr>
+        <w:t xml:space="preserve">Failure to prevent criminal activity, DLP, Chinese Wall, Separation of Duties, Auditing, Account Creation, Acceptable Use. Identify 2 of these that tie to criminal activity and how they present in a case study. </w:t>
+      </w:r>
+    </w:p>
+    <w:p>
+      <w:pPr>
+        <w:rPr>
+          <w:b/>
+          <w:bCs/>
+        </w:rPr>
+      </w:pPr>
+      <w:r>
+        <w:rPr>
+          <w:b/>
+          <w:bCs/>
+        </w:rPr>
+        <w:t>B2/</w:t>
+      </w:r>
+      <w:r>
+        <w:rPr>
+          <w:b/>
+          <w:bCs/>
+        </w:rPr>
+        <w:t xml:space="preserve">B2a. </w:t>
+      </w:r>
+      <w:r>
+        <w:rPr>
+          <w:b/>
+          <w:bCs/>
+        </w:rPr>
+        <w:t xml:space="preserve">Evidence of </w:t>
+      </w:r>
+      <w:r>
+        <w:rPr>
+          <w:b/>
+          <w:bCs/>
+        </w:rPr>
+        <w:t xml:space="preserve">Negligent Activity, </w:t>
+      </w:r>
+      <w:r>
+        <w:rPr>
+          <w:b/>
+          <w:bCs/>
+        </w:rPr>
+        <w:t>A</w:t>
+      </w:r>
+      <w:r>
+        <w:rPr>
+          <w:b/>
+          <w:bCs/>
+        </w:rPr>
+        <w:t>ctors and Victims</w:t>
+      </w:r>
+    </w:p>
+    <w:p>
+      <w:pPr>
+        <w:spacing w:after="0" w:line="480" w:lineRule="auto"/>
+        <w:ind w:firstLine="720"/>
       </w:pPr>
       <w:r>
         <w:lastRenderedPageBreak/>
@@ -1306,22 +1535,6 @@
     </w:p>
     <w:p>
       <w:pPr>
-        <w:spacing w:after="0" w:line="480" w:lineRule="auto"/>
-        <w:rPr>
-          <w:b/>
-          <w:bCs/>
-          <w:color w:val="FF0000"/>
-        </w:rPr>
-      </w:pPr>
-      <w:r>
-        <w:rPr>
-          <w:color w:val="FF0000"/>
-        </w:rPr>
-        <w:t xml:space="preserve">Topics from B1b but discuss the negligence </w:t>
-      </w:r>
-    </w:p>
-    <w:p>
-      <w:pPr>
         <w:rPr>
           <w:b/>
           <w:bCs/>
@@ -1433,6 +1646,34 @@
     </w:p>
     <w:p>
       <w:pPr>
+        <w:spacing w:after="0" w:line="480" w:lineRule="auto"/>
+        <w:rPr>
+          <w:b/>
+          <w:bCs/>
+          <w:color w:val="FF0000"/>
+        </w:rPr>
+      </w:pPr>
+      <w:r>
+        <w:rPr>
+          <w:color w:val="FF0000"/>
+        </w:rPr>
+        <w:t>Topics from B1</w:t>
+      </w:r>
+      <w:r>
+        <w:rPr>
+          <w:color w:val="FF0000"/>
+        </w:rPr>
+        <w:t>a</w:t>
+      </w:r>
+      <w:r>
+        <w:rPr>
+          <w:color w:val="FF0000"/>
+        </w:rPr>
+        <w:t xml:space="preserve"> but discuss the negligence </w:t>
+      </w:r>
+    </w:p>
+    <w:p>
+      <w:pPr>
         <w:rPr>
           <w:b/>
           <w:bCs/>
@@ -1464,6 +1705,9 @@
       <w:pPr>
         <w:spacing w:after="0" w:line="480" w:lineRule="auto"/>
         <w:ind w:firstLine="720"/>
+        <w:rPr>
+          <w:color w:val="FF0000"/>
+        </w:rPr>
       </w:pPr>
       <w:r>
         <w:t>Succinctly</w:t>
@@ -1518,6 +1762,12 @@
       </w:r>
       <w:r>
         <w:t xml:space="preserve"> </w:t>
+      </w:r>
+      <w:r>
+        <w:rPr>
+          <w:color w:val="FF0000"/>
+        </w:rPr>
+        <w:t xml:space="preserve">What it was, were they compliant, and why </w:t>
       </w:r>
     </w:p>
     <w:p/>
@@ -2646,6 +2896,184 @@
           <w:tab w:val="num" w:pos="6480"/>
         </w:tabs>
         <w:ind w:left="6480" w:hanging="360"/>
+      </w:pPr>
+    </w:lvl>
+  </w:abstractNum>
+  <w:abstractNum w:abstractNumId="8" w15:restartNumberingAfterBreak="0">
+    <w:nsid w:val="7AE629B1"/>
+    <w:multiLevelType w:val="hybridMultilevel"/>
+    <w:tmpl w:val="AD44BF66"/>
+    <w:lvl w:ilvl="0" w:tplc="80803626">
+      <w:start w:val="1"/>
+      <w:numFmt w:val="decimal"/>
+      <w:lvlText w:val="%1."/>
+      <w:lvlJc w:val="left"/>
+      <w:pPr>
+        <w:ind w:left="1080" w:hanging="360"/>
+      </w:pPr>
+      <w:rPr>
+        <w:rFonts w:hint="default"/>
+      </w:rPr>
+    </w:lvl>
+    <w:lvl w:ilvl="1" w:tplc="04090019" w:tentative="1">
+      <w:start w:val="1"/>
+      <w:numFmt w:val="lowerLetter"/>
+      <w:lvlText w:val="%2."/>
+      <w:lvlJc w:val="left"/>
+      <w:pPr>
+        <w:ind w:left="1800" w:hanging="360"/>
+      </w:pPr>
+    </w:lvl>
+    <w:lvl w:ilvl="2" w:tplc="0409001B" w:tentative="1">
+      <w:start w:val="1"/>
+      <w:numFmt w:val="lowerRoman"/>
+      <w:lvlText w:val="%3."/>
+      <w:lvlJc w:val="right"/>
+      <w:pPr>
+        <w:ind w:left="2520" w:hanging="180"/>
+      </w:pPr>
+    </w:lvl>
+    <w:lvl w:ilvl="3" w:tplc="0409000F" w:tentative="1">
+      <w:start w:val="1"/>
+      <w:numFmt w:val="decimal"/>
+      <w:lvlText w:val="%4."/>
+      <w:lvlJc w:val="left"/>
+      <w:pPr>
+        <w:ind w:left="3240" w:hanging="360"/>
+      </w:pPr>
+    </w:lvl>
+    <w:lvl w:ilvl="4" w:tplc="04090019" w:tentative="1">
+      <w:start w:val="1"/>
+      <w:numFmt w:val="lowerLetter"/>
+      <w:lvlText w:val="%5."/>
+      <w:lvlJc w:val="left"/>
+      <w:pPr>
+        <w:ind w:left="3960" w:hanging="360"/>
+      </w:pPr>
+    </w:lvl>
+    <w:lvl w:ilvl="5" w:tplc="0409001B" w:tentative="1">
+      <w:start w:val="1"/>
+      <w:numFmt w:val="lowerRoman"/>
+      <w:lvlText w:val="%6."/>
+      <w:lvlJc w:val="right"/>
+      <w:pPr>
+        <w:ind w:left="4680" w:hanging="180"/>
+      </w:pPr>
+    </w:lvl>
+    <w:lvl w:ilvl="6" w:tplc="0409000F" w:tentative="1">
+      <w:start w:val="1"/>
+      <w:numFmt w:val="decimal"/>
+      <w:lvlText w:val="%7."/>
+      <w:lvlJc w:val="left"/>
+      <w:pPr>
+        <w:ind w:left="5400" w:hanging="360"/>
+      </w:pPr>
+    </w:lvl>
+    <w:lvl w:ilvl="7" w:tplc="04090019" w:tentative="1">
+      <w:start w:val="1"/>
+      <w:numFmt w:val="lowerLetter"/>
+      <w:lvlText w:val="%8."/>
+      <w:lvlJc w:val="left"/>
+      <w:pPr>
+        <w:ind w:left="6120" w:hanging="360"/>
+      </w:pPr>
+    </w:lvl>
+    <w:lvl w:ilvl="8" w:tplc="0409001B" w:tentative="1">
+      <w:start w:val="1"/>
+      <w:numFmt w:val="lowerRoman"/>
+      <w:lvlText w:val="%9."/>
+      <w:lvlJc w:val="right"/>
+      <w:pPr>
+        <w:ind w:left="6840" w:hanging="180"/>
+      </w:pPr>
+    </w:lvl>
+  </w:abstractNum>
+  <w:abstractNum w:abstractNumId="9" w15:restartNumberingAfterBreak="0">
+    <w:nsid w:val="7E54379C"/>
+    <w:multiLevelType w:val="hybridMultilevel"/>
+    <w:tmpl w:val="86FE6966"/>
+    <w:lvl w:ilvl="0" w:tplc="7360CC8A">
+      <w:start w:val="1"/>
+      <w:numFmt w:val="decimal"/>
+      <w:lvlText w:val="%1."/>
+      <w:lvlJc w:val="left"/>
+      <w:pPr>
+        <w:ind w:left="1080" w:hanging="360"/>
+      </w:pPr>
+      <w:rPr>
+        <w:rFonts w:hint="default"/>
+      </w:rPr>
+    </w:lvl>
+    <w:lvl w:ilvl="1" w:tplc="04090019" w:tentative="1">
+      <w:start w:val="1"/>
+      <w:numFmt w:val="lowerLetter"/>
+      <w:lvlText w:val="%2."/>
+      <w:lvlJc w:val="left"/>
+      <w:pPr>
+        <w:ind w:left="1800" w:hanging="360"/>
+      </w:pPr>
+    </w:lvl>
+    <w:lvl w:ilvl="2" w:tplc="0409001B" w:tentative="1">
+      <w:start w:val="1"/>
+      <w:numFmt w:val="lowerRoman"/>
+      <w:lvlText w:val="%3."/>
+      <w:lvlJc w:val="right"/>
+      <w:pPr>
+        <w:ind w:left="2520" w:hanging="180"/>
+      </w:pPr>
+    </w:lvl>
+    <w:lvl w:ilvl="3" w:tplc="0409000F" w:tentative="1">
+      <w:start w:val="1"/>
+      <w:numFmt w:val="decimal"/>
+      <w:lvlText w:val="%4."/>
+      <w:lvlJc w:val="left"/>
+      <w:pPr>
+        <w:ind w:left="3240" w:hanging="360"/>
+      </w:pPr>
+    </w:lvl>
+    <w:lvl w:ilvl="4" w:tplc="04090019" w:tentative="1">
+      <w:start w:val="1"/>
+      <w:numFmt w:val="lowerLetter"/>
+      <w:lvlText w:val="%5."/>
+      <w:lvlJc w:val="left"/>
+      <w:pPr>
+        <w:ind w:left="3960" w:hanging="360"/>
+      </w:pPr>
+    </w:lvl>
+    <w:lvl w:ilvl="5" w:tplc="0409001B" w:tentative="1">
+      <w:start w:val="1"/>
+      <w:numFmt w:val="lowerRoman"/>
+      <w:lvlText w:val="%6."/>
+      <w:lvlJc w:val="right"/>
+      <w:pPr>
+        <w:ind w:left="4680" w:hanging="180"/>
+      </w:pPr>
+    </w:lvl>
+    <w:lvl w:ilvl="6" w:tplc="0409000F" w:tentative="1">
+      <w:start w:val="1"/>
+      <w:numFmt w:val="decimal"/>
+      <w:lvlText w:val="%7."/>
+      <w:lvlJc w:val="left"/>
+      <w:pPr>
+        <w:ind w:left="5400" w:hanging="360"/>
+      </w:pPr>
+    </w:lvl>
+    <w:lvl w:ilvl="7" w:tplc="04090019" w:tentative="1">
+      <w:start w:val="1"/>
+      <w:numFmt w:val="lowerLetter"/>
+      <w:lvlText w:val="%8."/>
+      <w:lvlJc w:val="left"/>
+      <w:pPr>
+        <w:ind w:left="6120" w:hanging="360"/>
+      </w:pPr>
+    </w:lvl>
+    <w:lvl w:ilvl="8" w:tplc="0409001B" w:tentative="1">
+      <w:start w:val="1"/>
+      <w:numFmt w:val="lowerRoman"/>
+      <w:lvlText w:val="%9."/>
+      <w:lvlJc w:val="right"/>
+      <w:pPr>
+        <w:ind w:left="6840" w:hanging="180"/>
       </w:pPr>
     </w:lvl>
   </w:abstractNum>
@@ -2672,6 +3100,12 @@
   </w:num>
   <w:num w:numId="8" w16cid:durableId="1092974692">
     <w:abstractNumId w:val="3"/>
+  </w:num>
+  <w:num w:numId="9" w16cid:durableId="1587034497">
+    <w:abstractNumId w:val="8"/>
+  </w:num>
+  <w:num w:numId="10" w16cid:durableId="1470170877">
+    <w:abstractNumId w:val="9"/>
   </w:num>
 </w:numbering>
 </file>

</xml_diff>

<commit_message>
Updating Legal Review of case study for TechFite
</commit_message>
<xml_diff>
--- a/LegalIssuesinInformationSecurity_C841/4_IHP4 Templates/C841 Task 1 Template (IHP4).docx
+++ b/LegalIssuesinInformationSecurity_C841/4_IHP4 Templates/C841 Task 1 Template (IHP4).docx
@@ -909,7 +909,7 @@
         <w:rPr>
           <w:color w:val="FF0000"/>
         </w:rPr>
-        <w:t>K</w:t>
+        <w:t xml:space="preserve">The documentation on the internal oversight for the BI Unit utilizing “blanket summaries” that no “irregularities” were found within the internal operations is the first example of lack of duty of care. Any statements of audit for threat management should be detailed and include examples and accounts used for testing in order for the appropriate teams to perform follow up. </w:t>
       </w:r>
     </w:p>
     <w:p>
@@ -923,7 +923,7 @@
         <w:rPr>
           <w:color w:val="FF0000"/>
         </w:rPr>
-        <w:t>K</w:t>
+        <w:t xml:space="preserve">By not enforcing separation of duties within the BI Unit TechFite risks their brand integrity and displays a lack of duty of care. By allowing the BI Unit privileges that could allow them to abuse the customer base by creating accounts is a risk. </w:t>
       </w:r>
     </w:p>
     <w:p>
@@ -1010,7 +1010,26 @@
         <w:rPr>
           <w:color w:val="FF0000"/>
         </w:rPr>
-        <w:t xml:space="preserve">TechFite is a publicly traded organization. </w:t>
+        <w:t>TechFite is a publicly traded organization</w:t>
+      </w:r>
+      <w:r>
+        <w:rPr>
+          <w:color w:val="FF0000"/>
+        </w:rPr>
+        <w:t xml:space="preserve"> on the NASDAQ, and therefore is bound by the SOX Act. </w:t>
+      </w:r>
+      <w:r>
+        <w:rPr>
+          <w:color w:val="FF0000"/>
+        </w:rPr>
+        <w:t xml:space="preserve">I believe the largest SOX violation to be found within the case study to be the “internal compromise </w:t>
+      </w:r>
+      <w:r>
+        <w:rPr>
+          <w:color w:val="FF0000"/>
+        </w:rPr>
+        <w:lastRenderedPageBreak/>
+        <w:t xml:space="preserve">via covert techniques” of various “TechFite groups and units”. This is an insider threat and should have been reported to accordingly. Additionally, TechFite was unable to “prove their funds were authentic”.  </w:t>
       </w:r>
     </w:p>
     <w:p>
@@ -1079,7 +1098,6 @@
         <w:ind w:firstLine="720"/>
       </w:pPr>
       <w:r>
-        <w:lastRenderedPageBreak/>
         <w:t>Identify and discuss a spe</w:t>
       </w:r>
       <w:r>
@@ -1135,6 +1153,12 @@
         </w:rPr>
         <w:t>1.</w:t>
       </w:r>
+      <w:r>
+        <w:rPr>
+          <w:color w:val="FF0000"/>
+        </w:rPr>
+        <w:t xml:space="preserve"> Carl Jaspers </w:t>
+      </w:r>
     </w:p>
     <w:p>
       <w:pPr>
@@ -1149,6 +1173,12 @@
         </w:rPr>
         <w:t xml:space="preserve">2. </w:t>
       </w:r>
+      <w:r>
+        <w:rPr>
+          <w:color w:val="FF0000"/>
+        </w:rPr>
+        <w:t xml:space="preserve">Dummy users accounts created as per his request have been used to compromise other groups and units within the TechFite divisions. This was done without proper authorization. </w:t>
+      </w:r>
     </w:p>
     <w:p>
       <w:pPr>
@@ -1161,7 +1191,27 @@
         <w:rPr>
           <w:color w:val="FF0000"/>
         </w:rPr>
-        <w:t xml:space="preserve">3. </w:t>
+        <w:t>3.</w:t>
+      </w:r>
+      <w:r>
+        <w:rPr>
+          <w:color w:val="FF0000"/>
+        </w:rPr>
+        <w:t xml:space="preserve"> Potential victims are Noah Stevenson from Orange Leaf Software and Ana </w:t>
+      </w:r>
+      <w:proofErr w:type="spellStart"/>
+      <w:r>
+        <w:rPr>
+          <w:color w:val="FF0000"/>
+        </w:rPr>
+        <w:t>Capperson</w:t>
+      </w:r>
+      <w:proofErr w:type="spellEnd"/>
+      <w:r>
+        <w:rPr>
+          <w:color w:val="FF0000"/>
+        </w:rPr>
+        <w:t xml:space="preserve"> with Union City Electronic Ventures. </w:t>
       </w:r>
     </w:p>
     <w:p>
@@ -1211,6 +1261,12 @@
         </w:rPr>
         <w:t>1.</w:t>
       </w:r>
+      <w:r>
+        <w:rPr>
+          <w:color w:val="FF0000"/>
+        </w:rPr>
+        <w:t xml:space="preserve"> Nadia Johnson</w:t>
+      </w:r>
     </w:p>
     <w:p>
       <w:pPr>
@@ -1225,6 +1281,40 @@
         </w:rPr>
         <w:t>2.</w:t>
       </w:r>
+      <w:r>
+        <w:rPr>
+          <w:color w:val="FF0000"/>
+        </w:rPr>
+        <w:t xml:space="preserve"> Failure to disclose as per Section 404.B </w:t>
+      </w:r>
+      <w:proofErr w:type="spellStart"/>
+      <w:r>
+        <w:rPr>
+          <w:color w:val="FF0000"/>
+        </w:rPr>
+        <w:t>Sarbane’s</w:t>
+      </w:r>
+      <w:proofErr w:type="spellEnd"/>
+      <w:r>
+        <w:rPr>
+          <w:color w:val="FF0000"/>
+        </w:rPr>
+        <w:t xml:space="preserve"> </w:t>
+      </w:r>
+      <w:proofErr w:type="spellStart"/>
+      <w:r>
+        <w:rPr>
+          <w:color w:val="FF0000"/>
+        </w:rPr>
+        <w:t>Oxyley</w:t>
+      </w:r>
+      <w:proofErr w:type="spellEnd"/>
+      <w:r>
+        <w:rPr>
+          <w:color w:val="FF0000"/>
+        </w:rPr>
+        <w:t xml:space="preserve">, Nadia Johnson </w:t>
+      </w:r>
     </w:p>
     <w:p>
       <w:pPr>
@@ -1241,19 +1331,26 @@
         </w:rPr>
         <w:t>3.</w:t>
       </w:r>
-    </w:p>
-    <w:p>
-      <w:pPr>
-        <w:rPr>
-          <w:b/>
-          <w:bCs/>
-        </w:rPr>
-      </w:pPr>
-      <w:r>
-        <w:rPr>
-          <w:b/>
-          <w:bCs/>
-        </w:rPr>
+      <w:r>
+        <w:rPr>
+          <w:color w:val="FF0000"/>
+        </w:rPr>
+        <w:t xml:space="preserve"> Shareholders for TechFite </w:t>
+      </w:r>
+    </w:p>
+    <w:p>
+      <w:pPr>
+        <w:rPr>
+          <w:b/>
+          <w:bCs/>
+        </w:rPr>
+      </w:pPr>
+      <w:r>
+        <w:rPr>
+          <w:b/>
+          <w:bCs/>
+        </w:rPr>
+        <w:lastRenderedPageBreak/>
         <w:t xml:space="preserve">B1b. Cybersecurity Policies &amp; </w:t>
       </w:r>
       <w:r>
@@ -1307,15 +1404,7 @@
         <w:t xml:space="preserve"> </w:t>
       </w:r>
       <w:r>
-        <w:t xml:space="preserve">(by name </w:t>
-      </w:r>
-      <w:proofErr w:type="gramStart"/>
-      <w:r>
-        <w:t>i.e.</w:t>
-      </w:r>
-      <w:proofErr w:type="gramEnd"/>
-      <w:r>
-        <w:t xml:space="preserve"> </w:t>
+        <w:t xml:space="preserve">(by name i.e. </w:t>
       </w:r>
       <w:r>
         <w:rPr>
@@ -1372,15 +1461,7 @@
         <w:t xml:space="preserve"> </w:t>
       </w:r>
       <w:r>
-        <w:t xml:space="preserve">(by name </w:t>
-      </w:r>
-      <w:proofErr w:type="gramStart"/>
-      <w:r>
-        <w:t>i.e.</w:t>
-      </w:r>
-      <w:proofErr w:type="gramEnd"/>
-      <w:r>
-        <w:t xml:space="preserve"> </w:t>
+        <w:t xml:space="preserve">(by name i.e. </w:t>
       </w:r>
       <w:r>
         <w:rPr>
@@ -1426,7 +1507,6 @@
         <w:rPr>
           <w:color w:val="FF0000"/>
         </w:rPr>
-        <w:lastRenderedPageBreak/>
         <w:t xml:space="preserve">Failure to prevent criminal activity, DLP, Chinese Wall, Separation of Duties, Auditing, Account Creation, Acceptable Use. Identify 2 of these that tie to criminal activity and how they present in a case study. </w:t>
       </w:r>
     </w:p>
@@ -1567,15 +1647,7 @@
         <w:t>pecific cybersecurity policy</w:t>
       </w:r>
       <w:r>
-        <w:t xml:space="preserve"> (by name </w:t>
-      </w:r>
-      <w:proofErr w:type="gramStart"/>
-      <w:r>
-        <w:t>i.e.</w:t>
-      </w:r>
-      <w:proofErr w:type="gramEnd"/>
-      <w:r>
-        <w:t xml:space="preserve"> </w:t>
+        <w:t xml:space="preserve"> (by name i.e. </w:t>
       </w:r>
       <w:r>
         <w:rPr>
@@ -1610,15 +1682,7 @@
         <w:t>pecific cybersecurity policy</w:t>
       </w:r>
       <w:r>
-        <w:t xml:space="preserve"> (by name </w:t>
-      </w:r>
-      <w:proofErr w:type="gramStart"/>
-      <w:r>
-        <w:t>i.e.</w:t>
-      </w:r>
-      <w:proofErr w:type="gramEnd"/>
-      <w:r>
-        <w:t xml:space="preserve"> </w:t>
+        <w:t xml:space="preserve"> (by name i.e. </w:t>
       </w:r>
       <w:r>
         <w:rPr>
@@ -1657,6 +1721,7 @@
         <w:rPr>
           <w:color w:val="FF0000"/>
         </w:rPr>
+        <w:lastRenderedPageBreak/>
         <w:t xml:space="preserve">Topics from B1a but discuss the negligence </w:t>
       </w:r>
     </w:p>
@@ -1880,6 +1945,24 @@
       </w:r>
       <w:r>
         <w:t>.</w:t>
+      </w:r>
+    </w:p>
+    <w:p/>
+    <w:p/>
+    <w:p>
+      <w:hyperlink r:id="rId8" w:history="1">
+        <w:r>
+          <w:rPr>
+            <w:rStyle w:val="Hyperlink"/>
+          </w:rPr>
+          <w:t>https://www.sarbanes-oxley-101.com/sarbanes-oxley-checklist.htm</w:t>
+        </w:r>
+      </w:hyperlink>
+      <w:r>
+        <w:t xml:space="preserve"> </w:t>
+      </w:r>
+      <w:r>
+        <w:t>Section 404.B</w:t>
       </w:r>
     </w:p>
     <w:p/>
@@ -3694,6 +3777,29 @@
       <w:bCs/>
     </w:rPr>
   </w:style>
+  <w:style w:type="character" w:styleId="Hyperlink">
+    <w:name w:val="Hyperlink"/>
+    <w:basedOn w:val="DefaultParagraphFont"/>
+    <w:uiPriority w:val="99"/>
+    <w:unhideWhenUsed/>
+    <w:rsid w:val="00F74751"/>
+    <w:rPr>
+      <w:color w:val="0563C1" w:themeColor="hyperlink"/>
+      <w:u w:val="single"/>
+    </w:rPr>
+  </w:style>
+  <w:style w:type="character" w:styleId="UnresolvedMention">
+    <w:name w:val="Unresolved Mention"/>
+    <w:basedOn w:val="DefaultParagraphFont"/>
+    <w:uiPriority w:val="99"/>
+    <w:semiHidden/>
+    <w:unhideWhenUsed/>
+    <w:rsid w:val="00F74751"/>
+    <w:rPr>
+      <w:color w:val="605E5C"/>
+      <w:shd w:val="clear" w:color="auto" w:fill="E1DFDD"/>
+    </w:rPr>
+  </w:style>
 </w:styles>
 </file>
 

</xml_diff>